<commit_message>
agregando introduccion al proyecto
</commit_message>
<xml_diff>
--- a/TP5_CarrizoNoelia/Proyecto_Final.docx
+++ b/TP5_CarrizoNoelia/Proyecto_Final.docx
@@ -49,6 +49,9 @@
       <w:pPr>
         <w:rPr>
           <w:rFonts w:hint="default"/>
+          <w:b w:val="0"/>
+          <w:bCs w:val="0"/>
+          <w:u w:val="none"/>
           <w:lang w:val="es-AR"/>
         </w:rPr>
       </w:pPr>
@@ -60,20 +63,69 @@
           <w:u w:val="single"/>
           <w:lang w:val="es-AR"/>
         </w:rPr>
-        <w:t>Publico objetivo</w:t>
-      </w:r>
-      <w:r>
-        <w:rPr>
-          <w:rFonts w:hint="default"/>
-          <w:lang w:val="es-AR"/>
-        </w:rPr>
-        <w:t>: todos los ciudadanos de la localidad de Tres Arroyos.</w:t>
-      </w:r>
-    </w:p>
-    <w:p>
-      <w:pPr>
-        <w:rPr>
-          <w:rFonts w:hint="default"/>
+        <w:t xml:space="preserve">Introduccion: </w:t>
+      </w:r>
+      <w:r>
+        <w:rPr>
+          <w:rFonts w:hint="default"/>
+          <w:b w:val="0"/>
+          <w:bCs w:val="0"/>
+          <w:u w:val="none"/>
+          <w:lang w:val="es-AR"/>
+        </w:rPr>
+        <w:t xml:space="preserve"> Decidi hacer este proyecto para ayudar a PACMA en la organizacion del trabajo ya que se que no poseen ninguna herrramienta que les facilite el control de las mascotas que tienen en adpocion y para hacer mas facil al ciudadano en denunciar que hay mascotas abandonadas.</w:t>
+      </w:r>
+    </w:p>
+    <w:p>
+      <w:pPr>
+        <w:rPr>
+          <w:rFonts w:hint="default"/>
+          <w:b w:val="0"/>
+          <w:bCs w:val="0"/>
+          <w:u w:val="none"/>
+          <w:lang w:val="es-AR"/>
+        </w:rPr>
+      </w:pPr>
+    </w:p>
+    <w:p>
+      <w:pPr>
+        <w:rPr>
+          <w:rFonts w:hint="default"/>
+          <w:b w:val="0"/>
+          <w:bCs w:val="0"/>
+          <w:u w:val="none"/>
+          <w:lang w:val="es-AR"/>
+        </w:rPr>
+      </w:pPr>
+      <w:r>
+        <w:rPr>
+          <w:rFonts w:hint="default"/>
+          <w:b w:val="0"/>
+          <w:bCs w:val="0"/>
+          <w:u w:val="none"/>
+          <w:lang w:val="es-AR"/>
+        </w:rPr>
+        <w:t>Solo se manejan con Facebook, no digo que este mal usuarlo solo que solamente lo pueden usar para que la gente denuncia mascotas perdidas o abandonadas y para mostrar que mascotas hay en adpocion. Pero considero que es una mejor opcion tener un sitio donde todo quede organizado en un mismo lugar. De paso podes ver las caracteristicas de las mascotas tanto en una foto como en la breve descripcion que se le anexara a la misma. (vacunacion, castracion, edad, nombre, estado del mismo).</w:t>
+      </w:r>
+    </w:p>
+    <w:p>
+      <w:pPr>
+        <w:rPr>
+          <w:rFonts w:hint="default"/>
+          <w:b w:val="0"/>
+          <w:bCs w:val="0"/>
+          <w:u w:val="none"/>
+          <w:lang w:val="es-AR"/>
+        </w:rPr>
+      </w:pPr>
+    </w:p>
+    <w:p>
+      <w:pPr>
+        <w:rPr>
+          <w:rFonts w:hint="default"/>
+          <w:b w:val="0"/>
+          <w:bCs w:val="0"/>
+          <w:u w:val="none"/>
           <w:lang w:val="es-AR"/>
         </w:rPr>
       </w:pPr>
@@ -93,6 +145,39 @@
           <w:u w:val="single"/>
           <w:lang w:val="es-AR"/>
         </w:rPr>
+        <w:t>Publico objetivo</w:t>
+      </w:r>
+      <w:r>
+        <w:rPr>
+          <w:rFonts w:hint="default"/>
+          <w:lang w:val="es-AR"/>
+        </w:rPr>
+        <w:t>: todos los ciudadanos de la localidad de Tres Arroyos.</w:t>
+      </w:r>
+    </w:p>
+    <w:p>
+      <w:pPr>
+        <w:rPr>
+          <w:rFonts w:hint="default"/>
+          <w:lang w:val="es-AR"/>
+        </w:rPr>
+      </w:pPr>
+    </w:p>
+    <w:p>
+      <w:pPr>
+        <w:rPr>
+          <w:rFonts w:hint="default"/>
+          <w:lang w:val="es-AR"/>
+        </w:rPr>
+      </w:pPr>
+      <w:r>
+        <w:rPr>
+          <w:rFonts w:hint="default"/>
+          <w:b/>
+          <w:bCs/>
+          <w:u w:val="single"/>
+          <w:lang w:val="es-AR"/>
+        </w:rPr>
         <w:t>Objetivo del proyecto</w:t>
       </w:r>
       <w:r>
@@ -138,47 +223,70 @@
           <w:rFonts w:hint="default"/>
           <w:lang w:val="es-AR"/>
         </w:rPr>
-        <w:t>DISEÑO DE LA WEB</w:t>
+        <w:t xml:space="preserve">DISEÑO DE LA WEB: </w:t>
+      </w:r>
+    </w:p>
+    <w:p>
+      <w:pPr>
+        <w:rPr>
+          <w:rFonts w:hint="default"/>
+          <w:lang w:val="es-AR"/>
+        </w:rPr>
+      </w:pPr>
+      <w:r>
+        <w:rPr>
+          <w:rFonts w:hint="default"/>
+          <w:lang w:val="es-AR"/>
+        </w:rPr>
+        <w:t># PARA LO NO REGISTRO</w:t>
+      </w:r>
+    </w:p>
+    <w:p>
+      <w:pPr>
+        <w:rPr>
+          <w:rFonts w:hint="default"/>
+          <w:lang w:val="es-AR"/>
+        </w:rPr>
+      </w:pPr>
+      <w:r>
+        <w:rPr>
+          <w:rFonts w:hint="default"/>
+          <w:lang w:val="es-AR"/>
+        </w:rPr>
+        <w:t>- HOME donde muestra quienes somos y el objetivo de PACMA.</w:t>
+      </w:r>
+    </w:p>
+    <w:p>
+      <w:pPr>
+        <w:rPr>
+          <w:rFonts w:hint="default"/>
+          <w:lang w:val="es-AR"/>
+        </w:rPr>
+      </w:pPr>
+      <w:r>
+        <w:rPr>
+          <w:rFonts w:hint="default"/>
+          <w:lang w:val="es-AR"/>
+        </w:rPr>
+        <w:t>- Galeria de fotos con las mascotas que pueden ser adoptadas con la descripción de sus vacunas, edad aproximada del mismo y raza.</w:t>
+      </w:r>
+    </w:p>
+    <w:p>
+      <w:pPr>
+        <w:rPr>
+          <w:rFonts w:hint="default"/>
+          <w:lang w:val="es-AR"/>
+        </w:rPr>
+      </w:pPr>
+      <w:r>
+        <w:rPr>
+          <w:rFonts w:hint="default"/>
+          <w:lang w:val="es-AR"/>
+        </w:rPr>
+        <w:t>- Pantalla de Contacto</w:t>
       </w:r>
       <w:bookmarkStart w:id="0" w:name="_GoBack"/>
       <w:bookmarkEnd w:id="0"/>
-      <w:r>
-        <w:rPr>
-          <w:rFonts w:hint="default"/>
-          <w:lang w:val="es-AR"/>
-        </w:rPr>
-        <w:t xml:space="preserve">: </w:t>
-      </w:r>
-    </w:p>
-    <w:p>
-      <w:pPr>
-        <w:rPr>
-          <w:rFonts w:hint="default"/>
-          <w:lang w:val="es-AR"/>
-        </w:rPr>
-      </w:pPr>
-      <w:r>
-        <w:rPr>
-          <w:rFonts w:hint="default"/>
-          <w:lang w:val="es-AR"/>
-        </w:rPr>
-        <w:t># PARA LO NO REGISTRO</w:t>
-      </w:r>
-    </w:p>
-    <w:p>
-      <w:pPr>
-        <w:rPr>
-          <w:rFonts w:hint="default"/>
-          <w:lang w:val="es-AR"/>
-        </w:rPr>
-      </w:pPr>
-      <w:r>
-        <w:rPr>
-          <w:rFonts w:hint="default"/>
-          <w:lang w:val="es-AR"/>
-        </w:rPr>
-        <w:t>- HOME donde muestra quienes somos y el objetivo de PACMA.</w:t>
-      </w:r>
     </w:p>
     <w:p>
       <w:pPr>
@@ -230,22 +338,7 @@
           <w:rFonts w:hint="default"/>
           <w:lang w:val="es-AR"/>
         </w:rPr>
-        <w:t>- formulario de postulante para adopción.</w:t>
-      </w:r>
-    </w:p>
-    <w:p>
-      <w:pPr>
-        <w:rPr>
-          <w:rFonts w:hint="default"/>
-          <w:lang w:val="es-AR"/>
-        </w:rPr>
-      </w:pPr>
-      <w:r>
-        <w:rPr>
-          <w:rFonts w:hint="default"/>
-          <w:lang w:val="es-AR"/>
-        </w:rPr>
-        <w:t>- galería de imágenes con las mascotas que pueden ser adoptadas con la descripción de sus vacunas, edad aproximada del mismo y raza.</w:t>
+        <w:t>- Formulario de postulante para adopción. (admin)</w:t>
       </w:r>
     </w:p>
     <w:p>
@@ -281,7 +374,7 @@
     </w:p>
     <w:sectPr>
       <w:pgSz w:w="11906" w:h="16838"/>
-      <w:pgMar w:top="1440" w:right="1800" w:bottom="1440" w:left="1800" w:header="720" w:footer="720" w:gutter="0"/>
+      <w:pgMar w:top="1440" w:right="906" w:bottom="1440" w:left="1200" w:header="720" w:footer="720" w:gutter="0"/>
       <w:cols w:space="720" w:num="1"/>
       <w:docGrid w:linePitch="360" w:charSpace="0"/>
     </w:sectPr>

</xml_diff>

<commit_message>
Se corrigio el informe del proyecto y algunas cosas mas
</commit_message>
<xml_diff>
--- a/TP5_CarrizoNoelia/Proyecto_Final.docx
+++ b/TP5_CarrizoNoelia/Proyecto_Final.docx
@@ -526,9 +526,45 @@
           <w:sz w:val="24"/>
           <w:szCs w:val="24"/>
           <w:u w:val="none"/>
-          <w:lang w:val="es-AR"/>
-        </w:rPr>
-        <w:t>Decidi hacer este proyecto para ayudar a PACMA en la organizaci</w:t>
+          <w:lang w:val="es-ES"/>
+        </w:rPr>
+        <w:t>Ante la propuesta de la materia de realizar un proyecto para demostrar los conocimientos enseñados en la misma opte por</w:t>
+      </w:r>
+      <w:r>
+        <w:rPr>
+          <w:rFonts w:hint="default" w:ascii="Times New Roman" w:hAnsi="Times New Roman" w:cs="Times New Roman"/>
+          <w:b w:val="0"/>
+          <w:bCs w:val="0"/>
+          <w:sz w:val="24"/>
+          <w:szCs w:val="24"/>
+          <w:u w:val="none"/>
+          <w:lang w:val="es-AR"/>
+        </w:rPr>
+        <w:t xml:space="preserve"> </w:t>
+      </w:r>
+      <w:r>
+        <w:rPr>
+          <w:rFonts w:hint="default" w:ascii="Times New Roman" w:hAnsi="Times New Roman" w:cs="Times New Roman"/>
+          <w:b w:val="0"/>
+          <w:bCs w:val="0"/>
+          <w:sz w:val="24"/>
+          <w:szCs w:val="24"/>
+          <w:u w:val="none"/>
+          <w:lang w:val="es-ES"/>
+        </w:rPr>
+        <w:t xml:space="preserve">realizar un sitio web donde voy a </w:t>
+      </w:r>
+      <w:r>
+        <w:rPr>
+          <w:rFonts w:hint="default" w:ascii="Times New Roman" w:hAnsi="Times New Roman" w:cs="Times New Roman"/>
+          <w:b w:val="0"/>
+          <w:bCs w:val="0"/>
+          <w:sz w:val="24"/>
+          <w:szCs w:val="24"/>
+          <w:u w:val="none"/>
+          <w:lang w:val="es-AR"/>
+        </w:rPr>
+        <w:t>ayudar a PACMA en la organizaci</w:t>
       </w:r>
       <w:r>
         <w:rPr>
@@ -552,19 +588,115 @@
           <w:u w:val="none"/>
           <w:lang w:val="es-AR"/>
         </w:rPr>
-        <w:t xml:space="preserve">n del trabajo ya que se que no poseen ninguna herrramienta que les facilite el control de las mascotas que tienen en </w:t>
-      </w:r>
-      <w:r>
-        <w:rPr>
-          <w:rFonts w:hint="default" w:ascii="Times New Roman" w:hAnsi="Times New Roman" w:cs="Times New Roman"/>
-          <w:b w:val="0"/>
-          <w:bCs w:val="0"/>
-          <w:sz w:val="24"/>
-          <w:szCs w:val="24"/>
-          <w:u w:val="none"/>
-          <w:lang w:val="es-ES"/>
-        </w:rPr>
-        <w:t>el refugio.</w:t>
+        <w:t>n de</w:t>
+      </w:r>
+      <w:r>
+        <w:rPr>
+          <w:rFonts w:hint="default" w:ascii="Times New Roman" w:hAnsi="Times New Roman" w:cs="Times New Roman"/>
+          <w:b w:val="0"/>
+          <w:bCs w:val="0"/>
+          <w:sz w:val="24"/>
+          <w:szCs w:val="24"/>
+          <w:u w:val="none"/>
+          <w:lang w:val="es-ES"/>
+        </w:rPr>
+        <w:t xml:space="preserve"> su</w:t>
+      </w:r>
+      <w:r>
+        <w:rPr>
+          <w:rFonts w:hint="default" w:ascii="Times New Roman" w:hAnsi="Times New Roman" w:cs="Times New Roman"/>
+          <w:b w:val="0"/>
+          <w:bCs w:val="0"/>
+          <w:sz w:val="24"/>
+          <w:szCs w:val="24"/>
+          <w:u w:val="none"/>
+          <w:lang w:val="es-AR"/>
+        </w:rPr>
+        <w:t xml:space="preserve"> trabajo</w:t>
+      </w:r>
+      <w:r>
+        <w:rPr>
+          <w:rFonts w:hint="default" w:ascii="Times New Roman" w:hAnsi="Times New Roman" w:cs="Times New Roman"/>
+          <w:b w:val="0"/>
+          <w:bCs w:val="0"/>
+          <w:sz w:val="24"/>
+          <w:szCs w:val="24"/>
+          <w:u w:val="none"/>
+          <w:lang w:val="es-ES"/>
+        </w:rPr>
+        <w:t>,</w:t>
+      </w:r>
+      <w:r>
+        <w:rPr>
+          <w:rFonts w:hint="default" w:ascii="Times New Roman" w:hAnsi="Times New Roman" w:cs="Times New Roman"/>
+          <w:b w:val="0"/>
+          <w:bCs w:val="0"/>
+          <w:sz w:val="24"/>
+          <w:szCs w:val="24"/>
+          <w:u w:val="none"/>
+          <w:lang w:val="es-AR"/>
+        </w:rPr>
+        <w:t xml:space="preserve"> ya que </w:t>
+      </w:r>
+      <w:r>
+        <w:rPr>
+          <w:rFonts w:hint="default" w:ascii="Times New Roman" w:hAnsi="Times New Roman" w:cs="Times New Roman"/>
+          <w:b w:val="0"/>
+          <w:bCs w:val="0"/>
+          <w:sz w:val="24"/>
+          <w:szCs w:val="24"/>
+          <w:u w:val="none"/>
+          <w:lang w:val="es-ES"/>
+        </w:rPr>
+        <w:t>los mismo</w:t>
+      </w:r>
+      <w:r>
+        <w:rPr>
+          <w:rFonts w:hint="default" w:ascii="Times New Roman" w:hAnsi="Times New Roman" w:cs="Times New Roman"/>
+          <w:b w:val="0"/>
+          <w:bCs w:val="0"/>
+          <w:sz w:val="24"/>
+          <w:szCs w:val="24"/>
+          <w:u w:val="none"/>
+          <w:lang w:val="es-AR"/>
+        </w:rPr>
+        <w:t xml:space="preserve"> no poseen ninguna herrramienta que les facilite el control</w:t>
+      </w:r>
+      <w:r>
+        <w:rPr>
+          <w:rFonts w:hint="default" w:ascii="Times New Roman" w:hAnsi="Times New Roman" w:cs="Times New Roman"/>
+          <w:b w:val="0"/>
+          <w:bCs w:val="0"/>
+          <w:sz w:val="24"/>
+          <w:szCs w:val="24"/>
+          <w:u w:val="none"/>
+          <w:lang w:val="es-ES"/>
+        </w:rPr>
+        <w:t xml:space="preserve"> de las diferentes tareas que realizan con</w:t>
+      </w:r>
+      <w:r>
+        <w:rPr>
+          <w:rFonts w:hint="default" w:ascii="Times New Roman" w:hAnsi="Times New Roman" w:cs="Times New Roman"/>
+          <w:b w:val="0"/>
+          <w:bCs w:val="0"/>
+          <w:sz w:val="24"/>
+          <w:szCs w:val="24"/>
+          <w:u w:val="none"/>
+          <w:lang w:val="es-AR"/>
+        </w:rPr>
+        <w:t xml:space="preserve"> las mascotas que tienen en </w:t>
+      </w:r>
+      <w:r>
+        <w:rPr>
+          <w:rFonts w:hint="default" w:ascii="Times New Roman" w:hAnsi="Times New Roman" w:cs="Times New Roman"/>
+          <w:b w:val="0"/>
+          <w:bCs w:val="0"/>
+          <w:sz w:val="24"/>
+          <w:szCs w:val="24"/>
+          <w:u w:val="none"/>
+          <w:lang w:val="es-ES"/>
+        </w:rPr>
+        <w:t>el refugio. (adopcion, rescate de animales en la via pública abandonados, registro de vacunacion de canes y felinos y demás).</w:t>
       </w:r>
     </w:p>
     <w:p>
@@ -591,32 +723,156 @@
           <w:sz w:val="24"/>
           <w:szCs w:val="24"/>
           <w:u w:val="none"/>
-          <w:lang w:val="es-AR"/>
-        </w:rPr>
-      </w:pPr>
-      <w:r>
-        <w:rPr>
-          <w:rFonts w:hint="default" w:ascii="Times New Roman" w:hAnsi="Times New Roman" w:cs="Times New Roman"/>
-          <w:b w:val="0"/>
-          <w:bCs w:val="0"/>
-          <w:sz w:val="24"/>
-          <w:szCs w:val="24"/>
-          <w:u w:val="none"/>
-          <w:lang w:val="es-ES"/>
-        </w:rPr>
-        <w:t>Como asi tambien</w:t>
-      </w:r>
-      <w:r>
-        <w:rPr>
-          <w:rFonts w:hint="default" w:ascii="Times New Roman" w:hAnsi="Times New Roman" w:cs="Times New Roman"/>
-          <w:b w:val="0"/>
-          <w:bCs w:val="0"/>
-          <w:sz w:val="24"/>
-          <w:szCs w:val="24"/>
-          <w:u w:val="none"/>
-          <w:lang w:val="es-AR"/>
-        </w:rPr>
-        <w:t xml:space="preserve"> hacer mas facil</w:t>
+          <w:lang w:val="es-ES"/>
+        </w:rPr>
+      </w:pPr>
+      <w:r>
+        <w:rPr>
+          <w:rFonts w:hint="default" w:ascii="Times New Roman" w:hAnsi="Times New Roman" w:cs="Times New Roman"/>
+          <w:b/>
+          <w:bCs/>
+          <w:sz w:val="24"/>
+          <w:szCs w:val="24"/>
+          <w:u w:val="none"/>
+          <w:lang w:val="es-ES"/>
+        </w:rPr>
+        <w:t>Se preguntarán ¿Porque elegí ayudarlos?</w:t>
+      </w:r>
+      <w:r>
+        <w:rPr>
+          <w:rFonts w:hint="default" w:ascii="Times New Roman" w:hAnsi="Times New Roman" w:cs="Times New Roman"/>
+          <w:b w:val="0"/>
+          <w:bCs w:val="0"/>
+          <w:sz w:val="24"/>
+          <w:szCs w:val="24"/>
+          <w:u w:val="none"/>
+          <w:lang w:val="es-ES"/>
+        </w:rPr>
+        <w:t xml:space="preserve"> Ademas de que me gustan las mascotas, y no puedo tener por no tener espacio ni tiempo suficiente para poder encargarme de una, tuve la propuesta de esta ONG en mi trabajo. Se comunicaron con mi jefa para ver si podiamos aportar alguna herramienta informatica para facilitar y ayudar en su labor diario, es por ello que me parecio un proyecto muy interesante para llevar acabo.</w:t>
+      </w:r>
+    </w:p>
+    <w:p>
+      <w:pPr>
+        <w:ind w:firstLine="720" w:firstLineChars="0"/>
+        <w:rPr>
+          <w:rFonts w:hint="default" w:ascii="Times New Roman" w:hAnsi="Times New Roman" w:cs="Times New Roman"/>
+          <w:b w:val="0"/>
+          <w:bCs w:val="0"/>
+          <w:sz w:val="24"/>
+          <w:szCs w:val="24"/>
+          <w:u w:val="none"/>
+          <w:lang w:val="es-ES"/>
+        </w:rPr>
+      </w:pPr>
+    </w:p>
+    <w:p>
+      <w:pPr>
+        <w:ind w:firstLine="720" w:firstLineChars="0"/>
+        <w:rPr>
+          <w:rFonts w:hint="default" w:ascii="Times New Roman" w:hAnsi="Times New Roman" w:cs="Times New Roman"/>
+          <w:b w:val="0"/>
+          <w:bCs w:val="0"/>
+          <w:sz w:val="24"/>
+          <w:szCs w:val="24"/>
+          <w:u w:val="none"/>
+          <w:lang w:val="es-AR"/>
+        </w:rPr>
+      </w:pPr>
+      <w:r>
+        <w:rPr>
+          <w:rFonts w:hint="default" w:ascii="Times New Roman" w:hAnsi="Times New Roman" w:cs="Times New Roman"/>
+          <w:b w:val="0"/>
+          <w:bCs w:val="0"/>
+          <w:sz w:val="24"/>
+          <w:szCs w:val="24"/>
+          <w:u w:val="none"/>
+          <w:lang w:val="es-ES"/>
+        </w:rPr>
+        <w:t>Como asi también,</w:t>
+      </w:r>
+      <w:r>
+        <w:rPr>
+          <w:rFonts w:hint="default" w:ascii="Times New Roman" w:hAnsi="Times New Roman" w:cs="Times New Roman"/>
+          <w:b w:val="0"/>
+          <w:bCs w:val="0"/>
+          <w:sz w:val="24"/>
+          <w:szCs w:val="24"/>
+          <w:u w:val="none"/>
+          <w:lang w:val="es-AR"/>
+        </w:rPr>
+        <w:t xml:space="preserve"> </w:t>
+      </w:r>
+      <w:r>
+        <w:rPr>
+          <w:rFonts w:hint="default" w:ascii="Times New Roman" w:hAnsi="Times New Roman" w:cs="Times New Roman"/>
+          <w:b w:val="0"/>
+          <w:bCs w:val="0"/>
+          <w:sz w:val="24"/>
+          <w:szCs w:val="24"/>
+          <w:u w:val="none"/>
+          <w:lang w:val="es-ES"/>
+        </w:rPr>
+        <w:t xml:space="preserve">poder contribuir en </w:t>
+      </w:r>
+      <w:r>
+        <w:rPr>
+          <w:rFonts w:hint="default" w:ascii="Times New Roman" w:hAnsi="Times New Roman" w:cs="Times New Roman"/>
+          <w:b w:val="0"/>
+          <w:bCs w:val="0"/>
+          <w:sz w:val="24"/>
+          <w:szCs w:val="24"/>
+          <w:u w:val="none"/>
+          <w:lang w:val="es-AR"/>
+        </w:rPr>
+        <w:t>hacer</w:t>
+      </w:r>
+      <w:r>
+        <w:rPr>
+          <w:rFonts w:hint="default" w:ascii="Times New Roman" w:hAnsi="Times New Roman" w:cs="Times New Roman"/>
+          <w:b w:val="0"/>
+          <w:bCs w:val="0"/>
+          <w:sz w:val="24"/>
+          <w:szCs w:val="24"/>
+          <w:u w:val="none"/>
+          <w:lang w:val="es-ES"/>
+        </w:rPr>
+        <w:t>le</w:t>
+      </w:r>
+      <w:r>
+        <w:rPr>
+          <w:rFonts w:hint="default" w:ascii="Times New Roman" w:hAnsi="Times New Roman" w:cs="Times New Roman"/>
+          <w:b w:val="0"/>
+          <w:bCs w:val="0"/>
+          <w:sz w:val="24"/>
+          <w:szCs w:val="24"/>
+          <w:u w:val="none"/>
+          <w:lang w:val="es-AR"/>
+        </w:rPr>
+        <w:t xml:space="preserve"> m</w:t>
+      </w:r>
+      <w:r>
+        <w:rPr>
+          <w:rFonts w:hint="default" w:ascii="Times New Roman" w:hAnsi="Times New Roman" w:cs="Times New Roman"/>
+          <w:b w:val="0"/>
+          <w:bCs w:val="0"/>
+          <w:sz w:val="24"/>
+          <w:szCs w:val="24"/>
+          <w:u w:val="none"/>
+          <w:lang w:val="es-ES"/>
+        </w:rPr>
+        <w:t>á</w:t>
+      </w:r>
+      <w:r>
+        <w:rPr>
+          <w:rFonts w:hint="default" w:ascii="Times New Roman" w:hAnsi="Times New Roman" w:cs="Times New Roman"/>
+          <w:b w:val="0"/>
+          <w:bCs w:val="0"/>
+          <w:sz w:val="24"/>
+          <w:szCs w:val="24"/>
+          <w:u w:val="none"/>
+          <w:lang w:val="es-AR"/>
+        </w:rPr>
+        <w:t>s facil</w:t>
       </w:r>
       <w:r>
         <w:rPr>
@@ -652,19 +908,91 @@
           <w:u w:val="none"/>
           <w:lang w:val="es-ES"/>
         </w:rPr>
-        <w:t xml:space="preserve">de adoptar o </w:t>
-      </w:r>
-      <w:r>
-        <w:rPr>
-          <w:rFonts w:hint="default" w:ascii="Times New Roman" w:hAnsi="Times New Roman" w:cs="Times New Roman"/>
-          <w:b w:val="0"/>
-          <w:bCs w:val="0"/>
-          <w:sz w:val="24"/>
-          <w:szCs w:val="24"/>
-          <w:u w:val="none"/>
-          <w:lang w:val="es-AR"/>
-        </w:rPr>
-        <w:t>denunciar que hay mascotas abandonadas.</w:t>
+        <w:t xml:space="preserve">a la hora de adoptar mascotas o </w:t>
+      </w:r>
+      <w:r>
+        <w:rPr>
+          <w:rFonts w:hint="default" w:ascii="Times New Roman" w:hAnsi="Times New Roman" w:cs="Times New Roman"/>
+          <w:b w:val="0"/>
+          <w:bCs w:val="0"/>
+          <w:sz w:val="24"/>
+          <w:szCs w:val="24"/>
+          <w:u w:val="none"/>
+          <w:lang w:val="es-AR"/>
+        </w:rPr>
+        <w:t xml:space="preserve">denunciar que </w:t>
+      </w:r>
+      <w:r>
+        <w:rPr>
+          <w:rFonts w:hint="default" w:ascii="Times New Roman" w:hAnsi="Times New Roman" w:cs="Times New Roman"/>
+          <w:b w:val="0"/>
+          <w:bCs w:val="0"/>
+          <w:sz w:val="24"/>
+          <w:szCs w:val="24"/>
+          <w:u w:val="none"/>
+          <w:lang w:val="es-ES"/>
+        </w:rPr>
+        <w:t>la</w:t>
+      </w:r>
+      <w:r>
+        <w:rPr>
+          <w:rFonts w:hint="default" w:ascii="Times New Roman" w:hAnsi="Times New Roman" w:cs="Times New Roman"/>
+          <w:b w:val="0"/>
+          <w:bCs w:val="0"/>
+          <w:sz w:val="24"/>
+          <w:szCs w:val="24"/>
+          <w:u w:val="none"/>
+          <w:lang w:val="es-AR"/>
+        </w:rPr>
+        <w:t>s</w:t>
+      </w:r>
+      <w:r>
+        <w:rPr>
+          <w:rFonts w:hint="default" w:ascii="Times New Roman" w:hAnsi="Times New Roman" w:cs="Times New Roman"/>
+          <w:b w:val="0"/>
+          <w:bCs w:val="0"/>
+          <w:sz w:val="24"/>
+          <w:szCs w:val="24"/>
+          <w:u w:val="none"/>
+          <w:lang w:val="es-ES"/>
+        </w:rPr>
+        <w:t xml:space="preserve"> dejaron</w:t>
+      </w:r>
+      <w:r>
+        <w:rPr>
+          <w:rFonts w:hint="default" w:ascii="Times New Roman" w:hAnsi="Times New Roman" w:cs="Times New Roman"/>
+          <w:b w:val="0"/>
+          <w:bCs w:val="0"/>
+          <w:sz w:val="24"/>
+          <w:szCs w:val="24"/>
+          <w:u w:val="none"/>
+          <w:lang w:val="es-AR"/>
+        </w:rPr>
+        <w:t xml:space="preserve"> abandonadas</w:t>
+      </w:r>
+      <w:r>
+        <w:rPr>
+          <w:rFonts w:hint="default" w:ascii="Times New Roman" w:hAnsi="Times New Roman" w:cs="Times New Roman"/>
+          <w:b w:val="0"/>
+          <w:bCs w:val="0"/>
+          <w:sz w:val="24"/>
+          <w:szCs w:val="24"/>
+          <w:u w:val="none"/>
+          <w:lang w:val="es-ES"/>
+        </w:rPr>
+        <w:t xml:space="preserve"> en la vía pública, y a su vez hacer que sea reconocida en toda la localidad</w:t>
+      </w:r>
+      <w:r>
+        <w:rPr>
+          <w:rFonts w:hint="default" w:ascii="Times New Roman" w:hAnsi="Times New Roman" w:cs="Times New Roman"/>
+          <w:b w:val="0"/>
+          <w:bCs w:val="0"/>
+          <w:sz w:val="24"/>
+          <w:szCs w:val="24"/>
+          <w:u w:val="none"/>
+          <w:lang w:val="es-AR"/>
+        </w:rPr>
+        <w:t>.</w:t>
       </w:r>
     </w:p>
     <w:p>
@@ -715,7 +1043,79 @@
           <w:u w:val="none"/>
           <w:lang w:val="es-AR"/>
         </w:rPr>
-        <w:t>olo se manejan con Facebook, no digo que este mal usuarlo solo que solamente lo pueden usar para que la gente denuncia mascotas perdidas o abandonadas y para mostrar que mascotas hay en adpoci</w:t>
+        <w:t>olo se manejan con Facebook</w:t>
+      </w:r>
+      <w:r>
+        <w:rPr>
+          <w:rFonts w:hint="default" w:ascii="Times New Roman" w:hAnsi="Times New Roman" w:cs="Times New Roman"/>
+          <w:b w:val="0"/>
+          <w:bCs w:val="0"/>
+          <w:sz w:val="24"/>
+          <w:szCs w:val="24"/>
+          <w:u w:val="none"/>
+          <w:lang w:val="es-ES"/>
+        </w:rPr>
+        <w:t xml:space="preserve"> e Instagram</w:t>
+      </w:r>
+      <w:r>
+        <w:rPr>
+          <w:rFonts w:hint="default" w:ascii="Times New Roman" w:hAnsi="Times New Roman" w:cs="Times New Roman"/>
+          <w:b w:val="0"/>
+          <w:bCs w:val="0"/>
+          <w:sz w:val="24"/>
+          <w:szCs w:val="24"/>
+          <w:u w:val="none"/>
+          <w:lang w:val="es-AR"/>
+        </w:rPr>
+        <w:t>, no digo que este mal usuarlo</w:t>
+      </w:r>
+      <w:r>
+        <w:rPr>
+          <w:rFonts w:hint="default" w:ascii="Times New Roman" w:hAnsi="Times New Roman" w:cs="Times New Roman"/>
+          <w:b w:val="0"/>
+          <w:bCs w:val="0"/>
+          <w:sz w:val="24"/>
+          <w:szCs w:val="24"/>
+          <w:u w:val="none"/>
+          <w:lang w:val="es-ES"/>
+        </w:rPr>
+        <w:t>,</w:t>
+      </w:r>
+      <w:r>
+        <w:rPr>
+          <w:rFonts w:hint="default" w:ascii="Times New Roman" w:hAnsi="Times New Roman" w:cs="Times New Roman"/>
+          <w:b w:val="0"/>
+          <w:bCs w:val="0"/>
+          <w:sz w:val="24"/>
+          <w:szCs w:val="24"/>
+          <w:u w:val="none"/>
+          <w:lang w:val="es-AR"/>
+        </w:rPr>
+        <w:t xml:space="preserve"> solo que solamente </w:t>
+      </w:r>
+      <w:r>
+        <w:rPr>
+          <w:rFonts w:hint="default" w:ascii="Times New Roman" w:hAnsi="Times New Roman" w:cs="Times New Roman"/>
+          <w:b w:val="0"/>
+          <w:bCs w:val="0"/>
+          <w:sz w:val="24"/>
+          <w:szCs w:val="24"/>
+          <w:u w:val="none"/>
+          <w:lang w:val="es-ES"/>
+        </w:rPr>
+        <w:t xml:space="preserve">pueden usar esta herramientas </w:t>
+      </w:r>
+      <w:r>
+        <w:rPr>
+          <w:rFonts w:hint="default" w:ascii="Times New Roman" w:hAnsi="Times New Roman" w:cs="Times New Roman"/>
+          <w:b w:val="0"/>
+          <w:bCs w:val="0"/>
+          <w:sz w:val="24"/>
+          <w:szCs w:val="24"/>
+          <w:u w:val="none"/>
+          <w:lang w:val="es-AR"/>
+        </w:rPr>
+        <w:t>para que la gente denuncia mascotas perdidas o abandonadas y para mostrar que mascotas hay en adpoci</w:t>
       </w:r>
       <w:r>
         <w:rPr>
@@ -751,7 +1151,7 @@
           <w:u w:val="none"/>
           <w:lang w:val="es-ES"/>
         </w:rPr>
-        <w:t>, no pueden llevar un registro de que animales se adoptaron, a quienes fueron entregados, no pueden llevar una estadistica de la cantidad de refugiados que poseen ni lo que gastan para tenerlos</w:t>
+        <w:t>. No pueden llevar un registro de que animales se adoptaron, a quienes fueron entregados, ni llevar una estadistica de la cantidad de refugiados que poseen ni lo que gastan para tenerlos</w:t>
       </w:r>
       <w:r>
         <w:rPr>
@@ -790,7 +1190,7 @@
           <w:sz w:val="24"/>
           <w:szCs w:val="24"/>
           <w:u w:val="none"/>
-          <w:lang w:val="es-ES"/>
+          <w:lang w:val="es-AR"/>
         </w:rPr>
       </w:pPr>
       <w:r>
@@ -851,32 +1251,108 @@
           <w:u w:val="none"/>
           <w:lang w:val="es-AR"/>
         </w:rPr>
-        <w:t xml:space="preserve">n tener un sitio donde todo quede </w:t>
-      </w:r>
-      <w:r>
-        <w:rPr>
-          <w:rFonts w:hint="default" w:ascii="Times New Roman" w:hAnsi="Times New Roman" w:cs="Times New Roman"/>
-          <w:b w:val="0"/>
-          <w:bCs w:val="0"/>
-          <w:sz w:val="24"/>
-          <w:szCs w:val="24"/>
-          <w:u w:val="none"/>
-          <w:lang w:val="es-ES"/>
-        </w:rPr>
-        <w:t xml:space="preserve">lo antes descripto todo </w:t>
-      </w:r>
-      <w:r>
-        <w:rPr>
-          <w:rFonts w:hint="default" w:ascii="Times New Roman" w:hAnsi="Times New Roman" w:cs="Times New Roman"/>
-          <w:b w:val="0"/>
-          <w:bCs w:val="0"/>
-          <w:sz w:val="24"/>
-          <w:szCs w:val="24"/>
-          <w:u w:val="none"/>
-          <w:lang w:val="es-AR"/>
-        </w:rPr>
-        <w:t xml:space="preserve">organizado. </w:t>
-      </w:r>
+        <w:t xml:space="preserve">n tener un </w:t>
+      </w:r>
+      <w:r>
+        <w:rPr>
+          <w:rFonts w:hint="default" w:ascii="Times New Roman" w:hAnsi="Times New Roman" w:cs="Times New Roman"/>
+          <w:b/>
+          <w:bCs/>
+          <w:sz w:val="24"/>
+          <w:szCs w:val="24"/>
+          <w:u w:val="none"/>
+          <w:lang w:val="es-AR"/>
+        </w:rPr>
+        <w:t xml:space="preserve">sitio </w:t>
+      </w:r>
+      <w:r>
+        <w:rPr>
+          <w:rFonts w:hint="default" w:ascii="Times New Roman" w:hAnsi="Times New Roman" w:cs="Times New Roman"/>
+          <w:b/>
+          <w:bCs/>
+          <w:sz w:val="24"/>
+          <w:szCs w:val="24"/>
+          <w:u w:val="none"/>
+          <w:lang w:val="es-ES"/>
+        </w:rPr>
+        <w:t>web</w:t>
+      </w:r>
+      <w:r>
+        <w:rPr>
+          <w:rFonts w:hint="default" w:ascii="Times New Roman" w:hAnsi="Times New Roman" w:cs="Times New Roman"/>
+          <w:b w:val="0"/>
+          <w:bCs w:val="0"/>
+          <w:sz w:val="24"/>
+          <w:szCs w:val="24"/>
+          <w:u w:val="none"/>
+          <w:lang w:val="es-ES"/>
+        </w:rPr>
+        <w:t xml:space="preserve"> </w:t>
+      </w:r>
+      <w:r>
+        <w:rPr>
+          <w:rFonts w:hint="default" w:ascii="Times New Roman" w:hAnsi="Times New Roman" w:cs="Times New Roman"/>
+          <w:b w:val="0"/>
+          <w:bCs w:val="0"/>
+          <w:sz w:val="24"/>
+          <w:szCs w:val="24"/>
+          <w:u w:val="none"/>
+          <w:lang w:val="es-AR"/>
+        </w:rPr>
+        <w:t xml:space="preserve">donde todo </w:t>
+      </w:r>
+      <w:r>
+        <w:rPr>
+          <w:rFonts w:hint="default" w:ascii="Times New Roman" w:hAnsi="Times New Roman" w:cs="Times New Roman"/>
+          <w:b w:val="0"/>
+          <w:bCs w:val="0"/>
+          <w:sz w:val="24"/>
+          <w:szCs w:val="24"/>
+          <w:u w:val="none"/>
+          <w:lang w:val="es-ES"/>
+        </w:rPr>
+        <w:t>lo anterior descripcto este unificado y administre de forma fácil y rápido para un mejor desempeño en sus tareas</w:t>
+      </w:r>
+      <w:r>
+        <w:rPr>
+          <w:rFonts w:hint="default" w:ascii="Times New Roman" w:hAnsi="Times New Roman" w:cs="Times New Roman"/>
+          <w:b w:val="0"/>
+          <w:bCs w:val="0"/>
+          <w:sz w:val="24"/>
+          <w:szCs w:val="24"/>
+          <w:u w:val="none"/>
+          <w:lang w:val="es-AR"/>
+        </w:rPr>
+        <w:t xml:space="preserve">. </w:t>
+      </w:r>
+    </w:p>
+    <w:p>
+      <w:pPr>
+        <w:ind w:firstLine="720" w:firstLineChars="0"/>
+        <w:rPr>
+          <w:rFonts w:hint="default" w:ascii="Times New Roman" w:hAnsi="Times New Roman" w:cs="Times New Roman"/>
+          <w:b w:val="0"/>
+          <w:bCs w:val="0"/>
+          <w:sz w:val="24"/>
+          <w:szCs w:val="24"/>
+          <w:u w:val="none"/>
+          <w:lang w:val="es-AR"/>
+        </w:rPr>
+      </w:pPr>
+    </w:p>
+    <w:p>
+      <w:pPr>
+        <w:ind w:firstLine="720" w:firstLineChars="0"/>
+        <w:rPr>
+          <w:rFonts w:hint="default" w:ascii="Times New Roman" w:hAnsi="Times New Roman" w:cs="Times New Roman"/>
+          <w:b w:val="0"/>
+          <w:bCs w:val="0"/>
+          <w:sz w:val="24"/>
+          <w:szCs w:val="24"/>
+          <w:u w:val="none"/>
+          <w:lang w:val="es-ES"/>
+        </w:rPr>
+      </w:pPr>
       <w:r>
         <w:rPr>
           <w:rFonts w:hint="default" w:ascii="Times New Roman" w:hAnsi="Times New Roman" w:cs="Times New Roman"/>
@@ -923,31 +1399,79 @@
           <w:u w:val="none"/>
           <w:lang w:val="es-AR"/>
         </w:rPr>
-        <w:t xml:space="preserve">sticas de las mascotas </w:t>
-      </w:r>
-      <w:r>
-        <w:rPr>
-          <w:rFonts w:hint="default" w:ascii="Times New Roman" w:hAnsi="Times New Roman" w:cs="Times New Roman"/>
-          <w:b w:val="0"/>
-          <w:bCs w:val="0"/>
-          <w:sz w:val="24"/>
-          <w:szCs w:val="24"/>
-          <w:u w:val="none"/>
-          <w:lang w:val="es-ES"/>
-        </w:rPr>
-        <w:t>y</w:t>
-      </w:r>
-      <w:r>
-        <w:rPr>
-          <w:rFonts w:hint="default" w:ascii="Times New Roman" w:hAnsi="Times New Roman" w:cs="Times New Roman"/>
-          <w:b w:val="0"/>
-          <w:bCs w:val="0"/>
-          <w:sz w:val="24"/>
-          <w:szCs w:val="24"/>
-          <w:u w:val="none"/>
-          <w:lang w:val="es-AR"/>
-        </w:rPr>
-        <w:t xml:space="preserve"> una foto co</w:t>
+        <w:t>sticas</w:t>
+      </w:r>
+      <w:r>
+        <w:rPr>
+          <w:rFonts w:hint="default" w:ascii="Times New Roman" w:hAnsi="Times New Roman" w:cs="Times New Roman"/>
+          <w:b w:val="0"/>
+          <w:bCs w:val="0"/>
+          <w:sz w:val="24"/>
+          <w:szCs w:val="24"/>
+          <w:u w:val="none"/>
+          <w:lang w:val="es-ES"/>
+        </w:rPr>
+        <w:t xml:space="preserve"> necesarias</w:t>
+      </w:r>
+      <w:r>
+        <w:rPr>
+          <w:rFonts w:hint="default" w:ascii="Times New Roman" w:hAnsi="Times New Roman" w:cs="Times New Roman"/>
+          <w:b w:val="0"/>
+          <w:bCs w:val="0"/>
+          <w:sz w:val="24"/>
+          <w:szCs w:val="24"/>
+          <w:u w:val="none"/>
+          <w:lang w:val="es-AR"/>
+        </w:rPr>
+        <w:t xml:space="preserve"> de las mascota</w:t>
+      </w:r>
+      <w:r>
+        <w:rPr>
+          <w:rFonts w:hint="default" w:ascii="Times New Roman" w:hAnsi="Times New Roman" w:cs="Times New Roman"/>
+          <w:b w:val="0"/>
+          <w:bCs w:val="0"/>
+          <w:sz w:val="24"/>
+          <w:szCs w:val="24"/>
+          <w:u w:val="none"/>
+          <w:lang w:val="es-ES"/>
+        </w:rPr>
+        <w:t>s como asi tambien agregar</w:t>
+      </w:r>
+      <w:r>
+        <w:rPr>
+          <w:rFonts w:hint="default" w:ascii="Times New Roman" w:hAnsi="Times New Roman" w:cs="Times New Roman"/>
+          <w:b w:val="0"/>
+          <w:bCs w:val="0"/>
+          <w:sz w:val="24"/>
+          <w:szCs w:val="24"/>
+          <w:u w:val="none"/>
+          <w:lang w:val="es-AR"/>
+        </w:rPr>
+        <w:t xml:space="preserve"> foto</w:t>
+      </w:r>
+      <w:r>
+        <w:rPr>
+          <w:rFonts w:hint="default" w:ascii="Times New Roman" w:hAnsi="Times New Roman" w:cs="Times New Roman"/>
+          <w:b w:val="0"/>
+          <w:bCs w:val="0"/>
+          <w:sz w:val="24"/>
+          <w:szCs w:val="24"/>
+          <w:u w:val="none"/>
+          <w:lang w:val="es-ES"/>
+        </w:rPr>
+        <w:t>s</w:t>
+      </w:r>
+      <w:r>
+        <w:rPr>
+          <w:rFonts w:hint="default" w:ascii="Times New Roman" w:hAnsi="Times New Roman" w:cs="Times New Roman"/>
+          <w:b w:val="0"/>
+          <w:bCs w:val="0"/>
+          <w:sz w:val="24"/>
+          <w:szCs w:val="24"/>
+          <w:u w:val="none"/>
+          <w:lang w:val="es-AR"/>
+        </w:rPr>
+        <w:t xml:space="preserve"> co</w:t>
       </w:r>
       <w:r>
         <w:rPr>
@@ -995,7 +1519,31 @@
           <w:u w:val="none"/>
           <w:lang w:val="es-AR"/>
         </w:rPr>
-        <w:t>n que se le anexara a la misma. (vacunaci</w:t>
+        <w:t xml:space="preserve">n. </w:t>
+      </w:r>
+      <w:r>
+        <w:rPr>
+          <w:rFonts w:hint="default" w:ascii="Times New Roman" w:hAnsi="Times New Roman" w:cs="Times New Roman"/>
+          <w:b w:val="0"/>
+          <w:bCs w:val="0"/>
+          <w:sz w:val="24"/>
+          <w:szCs w:val="24"/>
+          <w:u w:val="none"/>
+          <w:lang w:val="es-ES"/>
+        </w:rPr>
+        <w:t xml:space="preserve">Entre ellas pueden ser la </w:t>
+      </w:r>
+      <w:r>
+        <w:rPr>
+          <w:rFonts w:hint="default" w:ascii="Times New Roman" w:hAnsi="Times New Roman" w:cs="Times New Roman"/>
+          <w:b w:val="0"/>
+          <w:bCs w:val="0"/>
+          <w:sz w:val="24"/>
+          <w:szCs w:val="24"/>
+          <w:u w:val="none"/>
+          <w:lang w:val="es-AR"/>
+        </w:rPr>
+        <w:t>vacunaci</w:t>
       </w:r>
       <w:r>
         <w:rPr>
@@ -1019,92 +1567,139 @@
           <w:u w:val="none"/>
           <w:lang w:val="es-AR"/>
         </w:rPr>
-        <w:t>n, castraci</w:t>
-      </w:r>
-      <w:r>
-        <w:rPr>
-          <w:rFonts w:hint="default" w:ascii="Times New Roman" w:hAnsi="Times New Roman" w:cs="Times New Roman"/>
-          <w:b w:val="0"/>
-          <w:bCs w:val="0"/>
-          <w:sz w:val="24"/>
-          <w:szCs w:val="24"/>
-          <w:u w:val="none"/>
-          <w:lang w:val="es-ES"/>
-        </w:rPr>
-        <w:t>ó</w:t>
-      </w:r>
-      <w:r>
-        <w:rPr>
-          <w:rFonts w:hint="default" w:ascii="Times New Roman" w:hAnsi="Times New Roman" w:cs="Times New Roman"/>
-          <w:b w:val="0"/>
-          <w:bCs w:val="0"/>
-          <w:sz w:val="24"/>
-          <w:szCs w:val="24"/>
-          <w:u w:val="none"/>
-          <w:lang w:val="es-AR"/>
-        </w:rPr>
-        <w:t>n, edad, nombre, estado del mismo</w:t>
-      </w:r>
-      <w:r>
-        <w:rPr>
-          <w:rFonts w:hint="default" w:ascii="Times New Roman" w:hAnsi="Times New Roman" w:cs="Times New Roman"/>
-          <w:b w:val="0"/>
-          <w:bCs w:val="0"/>
-          <w:sz w:val="24"/>
-          <w:szCs w:val="24"/>
-          <w:u w:val="none"/>
-          <w:lang w:val="es-ES"/>
-        </w:rPr>
-        <w:t>, raza, fecha de ingreso al refugio</w:t>
-      </w:r>
-      <w:r>
-        <w:rPr>
-          <w:rFonts w:hint="default" w:ascii="Times New Roman" w:hAnsi="Times New Roman" w:cs="Times New Roman"/>
-          <w:b w:val="0"/>
-          <w:bCs w:val="0"/>
-          <w:sz w:val="24"/>
-          <w:szCs w:val="24"/>
-          <w:u w:val="none"/>
-          <w:lang w:val="es-AR"/>
-        </w:rPr>
-        <w:t>).</w:t>
-      </w:r>
-      <w:r>
-        <w:rPr>
-          <w:rFonts w:hint="default" w:ascii="Times New Roman" w:hAnsi="Times New Roman" w:cs="Times New Roman"/>
-          <w:b w:val="0"/>
-          <w:bCs w:val="0"/>
-          <w:sz w:val="24"/>
-          <w:szCs w:val="24"/>
-          <w:u w:val="none"/>
-          <w:lang w:val="es-ES"/>
-        </w:rPr>
-        <w:t xml:space="preserve"> tambien recibir las denuncias de los vecinos donde encuentran animales abandonados.</w:t>
-      </w:r>
-    </w:p>
-    <w:p>
-      <w:pPr>
-        <w:rPr>
-          <w:rFonts w:hint="default" w:ascii="Times New Roman" w:hAnsi="Times New Roman" w:cs="Times New Roman"/>
-          <w:b w:val="0"/>
-          <w:bCs w:val="0"/>
-          <w:sz w:val="24"/>
-          <w:szCs w:val="24"/>
-          <w:u w:val="none"/>
-          <w:lang w:val="es-AR"/>
-        </w:rPr>
-      </w:pPr>
-      <w:r>
-        <w:rPr>
-          <w:rFonts w:hint="default" w:ascii="Times New Roman" w:hAnsi="Times New Roman" w:cs="Times New Roman"/>
-          <w:b w:val="0"/>
-          <w:bCs w:val="0"/>
-          <w:sz w:val="24"/>
-          <w:szCs w:val="24"/>
-          <w:u w:val="none"/>
-          <w:lang w:val="es-AR"/>
-        </w:rPr>
-        <w:br w:type="page"/>
+        <w:t xml:space="preserve">n, </w:t>
+      </w:r>
+      <w:r>
+        <w:rPr>
+          <w:rFonts w:hint="default" w:ascii="Times New Roman" w:hAnsi="Times New Roman" w:cs="Times New Roman"/>
+          <w:b w:val="0"/>
+          <w:bCs w:val="0"/>
+          <w:sz w:val="24"/>
+          <w:szCs w:val="24"/>
+          <w:u w:val="none"/>
+          <w:lang w:val="es-ES"/>
+        </w:rPr>
+        <w:t>si estan castrados o no</w:t>
+      </w:r>
+      <w:r>
+        <w:rPr>
+          <w:rFonts w:hint="default" w:ascii="Times New Roman" w:hAnsi="Times New Roman" w:cs="Times New Roman"/>
+          <w:b w:val="0"/>
+          <w:bCs w:val="0"/>
+          <w:sz w:val="24"/>
+          <w:szCs w:val="24"/>
+          <w:u w:val="none"/>
+          <w:lang w:val="es-AR"/>
+        </w:rPr>
+        <w:t xml:space="preserve">, </w:t>
+      </w:r>
+      <w:r>
+        <w:rPr>
+          <w:rFonts w:hint="default" w:ascii="Times New Roman" w:hAnsi="Times New Roman" w:cs="Times New Roman"/>
+          <w:b w:val="0"/>
+          <w:bCs w:val="0"/>
+          <w:sz w:val="24"/>
+          <w:szCs w:val="24"/>
+          <w:u w:val="none"/>
+          <w:lang w:val="es-ES"/>
+        </w:rPr>
+        <w:t xml:space="preserve">su </w:t>
+      </w:r>
+      <w:r>
+        <w:rPr>
+          <w:rFonts w:hint="default" w:ascii="Times New Roman" w:hAnsi="Times New Roman" w:cs="Times New Roman"/>
+          <w:b w:val="0"/>
+          <w:bCs w:val="0"/>
+          <w:sz w:val="24"/>
+          <w:szCs w:val="24"/>
+          <w:u w:val="none"/>
+          <w:lang w:val="es-AR"/>
+        </w:rPr>
+        <w:t>edad</w:t>
+      </w:r>
+      <w:r>
+        <w:rPr>
+          <w:rFonts w:hint="default" w:ascii="Times New Roman" w:hAnsi="Times New Roman" w:cs="Times New Roman"/>
+          <w:b w:val="0"/>
+          <w:bCs w:val="0"/>
+          <w:sz w:val="24"/>
+          <w:szCs w:val="24"/>
+          <w:u w:val="none"/>
+          <w:lang w:val="es-ES"/>
+        </w:rPr>
+        <w:t xml:space="preserve"> estimada</w:t>
+      </w:r>
+      <w:r>
+        <w:rPr>
+          <w:rFonts w:hint="default" w:ascii="Times New Roman" w:hAnsi="Times New Roman" w:cs="Times New Roman"/>
+          <w:b w:val="0"/>
+          <w:bCs w:val="0"/>
+          <w:sz w:val="24"/>
+          <w:szCs w:val="24"/>
+          <w:u w:val="none"/>
+          <w:lang w:val="es-AR"/>
+        </w:rPr>
+        <w:t xml:space="preserve">, </w:t>
+      </w:r>
+      <w:r>
+        <w:rPr>
+          <w:rFonts w:hint="default" w:ascii="Times New Roman" w:hAnsi="Times New Roman" w:cs="Times New Roman"/>
+          <w:b w:val="0"/>
+          <w:bCs w:val="0"/>
+          <w:sz w:val="24"/>
+          <w:szCs w:val="24"/>
+          <w:u w:val="none"/>
+          <w:lang w:val="es-ES"/>
+        </w:rPr>
+        <w:t xml:space="preserve">el </w:t>
+      </w:r>
+      <w:r>
+        <w:rPr>
+          <w:rFonts w:hint="default" w:ascii="Times New Roman" w:hAnsi="Times New Roman" w:cs="Times New Roman"/>
+          <w:b w:val="0"/>
+          <w:bCs w:val="0"/>
+          <w:sz w:val="24"/>
+          <w:szCs w:val="24"/>
+          <w:u w:val="none"/>
+          <w:lang w:val="es-AR"/>
+        </w:rPr>
+        <w:t>nombre, estado del mismo</w:t>
+      </w:r>
+      <w:r>
+        <w:rPr>
+          <w:rFonts w:hint="default" w:ascii="Times New Roman" w:hAnsi="Times New Roman" w:cs="Times New Roman"/>
+          <w:b w:val="0"/>
+          <w:bCs w:val="0"/>
+          <w:sz w:val="24"/>
+          <w:szCs w:val="24"/>
+          <w:u w:val="none"/>
+          <w:lang w:val="es-ES"/>
+        </w:rPr>
+        <w:t>, raza, fecha de ingreso al refugio y el tamaño</w:t>
+      </w:r>
+      <w:r>
+        <w:rPr>
+          <w:rFonts w:hint="default" w:ascii="Times New Roman" w:hAnsi="Times New Roman" w:cs="Times New Roman"/>
+          <w:b w:val="0"/>
+          <w:bCs w:val="0"/>
+          <w:sz w:val="24"/>
+          <w:szCs w:val="24"/>
+          <w:u w:val="none"/>
+          <w:lang w:val="es-AR"/>
+        </w:rPr>
+        <w:t>.</w:t>
+      </w:r>
+      <w:r>
+        <w:rPr>
+          <w:rFonts w:hint="default" w:ascii="Times New Roman" w:hAnsi="Times New Roman" w:cs="Times New Roman"/>
+          <w:b w:val="0"/>
+          <w:bCs w:val="0"/>
+          <w:sz w:val="24"/>
+          <w:szCs w:val="24"/>
+          <w:u w:val="none"/>
+          <w:lang w:val="es-ES"/>
+        </w:rPr>
+        <w:t xml:space="preserve"> </w:t>
       </w:r>
     </w:p>
     <w:p>
@@ -1117,11 +1712,88 @@
           <w:sz w:val="24"/>
           <w:szCs w:val="24"/>
           <w:u w:val="none"/>
-          <w:lang w:val="es-AR"/>
-        </w:rPr>
-      </w:pPr>
+          <w:lang w:val="es-ES"/>
+        </w:rPr>
+      </w:pPr>
+    </w:p>
+    <w:p>
+      <w:pPr>
+        <w:ind w:firstLine="720" w:firstLineChars="0"/>
+        <w:rPr>
+          <w:rFonts w:hint="default" w:ascii="Times New Roman" w:hAnsi="Times New Roman" w:cs="Times New Roman"/>
+          <w:b w:val="0"/>
+          <w:bCs w:val="0"/>
+          <w:sz w:val="24"/>
+          <w:szCs w:val="24"/>
+          <w:u w:val="none"/>
+          <w:lang w:val="es-ES"/>
+        </w:rPr>
+      </w:pPr>
+      <w:r>
+        <w:rPr>
+          <w:rFonts w:hint="default" w:ascii="Times New Roman" w:hAnsi="Times New Roman" w:cs="Times New Roman"/>
+          <w:b w:val="0"/>
+          <w:bCs w:val="0"/>
+          <w:sz w:val="24"/>
+          <w:szCs w:val="24"/>
+          <w:u w:val="none"/>
+          <w:lang w:val="es-ES"/>
+        </w:rPr>
+        <w:t>También podran visualizar las denuncias de los vecinos donde encuentran animales abandonados o perdidos por la localidad de Tres Arroyos. Y la posibilidad de mostrar en como se puede ayudar a la misma</w:t>
+      </w:r>
       <w:bookmarkStart w:id="0" w:name="_GoBack"/>
       <w:bookmarkEnd w:id="0"/>
+      <w:r>
+        <w:rPr>
+          <w:rFonts w:hint="default" w:ascii="Times New Roman" w:hAnsi="Times New Roman" w:cs="Times New Roman"/>
+          <w:b w:val="0"/>
+          <w:bCs w:val="0"/>
+          <w:sz w:val="24"/>
+          <w:szCs w:val="24"/>
+          <w:u w:val="none"/>
+          <w:lang w:val="es-ES"/>
+        </w:rPr>
+        <w:t xml:space="preserve"> sea mediante donación de medicamentos, alimentos, inclusive lugar transitorio si no pudieran adoptar o realizar algún aporte económico si lo desean.</w:t>
+      </w:r>
+    </w:p>
+    <w:p>
+      <w:pPr>
+        <w:rPr>
+          <w:rFonts w:hint="default" w:ascii="Times New Roman" w:hAnsi="Times New Roman" w:cs="Times New Roman"/>
+          <w:b w:val="0"/>
+          <w:bCs w:val="0"/>
+          <w:sz w:val="24"/>
+          <w:szCs w:val="24"/>
+          <w:u w:val="none"/>
+          <w:lang w:val="es-AR"/>
+        </w:rPr>
+      </w:pPr>
+      <w:r>
+        <w:rPr>
+          <w:rFonts w:hint="default" w:ascii="Times New Roman" w:hAnsi="Times New Roman" w:cs="Times New Roman"/>
+          <w:b w:val="0"/>
+          <w:bCs w:val="0"/>
+          <w:sz w:val="24"/>
+          <w:szCs w:val="24"/>
+          <w:u w:val="none"/>
+          <w:lang w:val="es-AR"/>
+        </w:rPr>
+        <w:br w:type="page"/>
+      </w:r>
+    </w:p>
+    <w:p>
+      <w:pPr>
+        <w:ind w:firstLine="720" w:firstLineChars="0"/>
+        <w:rPr>
+          <w:rFonts w:hint="default" w:ascii="Times New Roman" w:hAnsi="Times New Roman" w:cs="Times New Roman"/>
+          <w:b w:val="0"/>
+          <w:bCs w:val="0"/>
+          <w:sz w:val="24"/>
+          <w:szCs w:val="24"/>
+          <w:u w:val="none"/>
+          <w:lang w:val="es-AR"/>
+        </w:rPr>
+      </w:pPr>
     </w:p>
     <w:p>
       <w:pPr>
@@ -1985,7 +2657,7 @@
     <w:sectPr>
       <w:footerReference r:id="rId3" w:type="default"/>
       <w:pgSz w:w="11906" w:h="16838"/>
-      <w:pgMar w:top="1440" w:right="906" w:bottom="1440" w:left="1200" w:header="720" w:footer="720" w:gutter="0"/>
+      <w:pgMar w:top="1440" w:right="1306" w:bottom="1440" w:left="1200" w:header="720" w:footer="720" w:gutter="0"/>
       <w:pgNumType w:fmt="decimal"/>
       <w:cols w:space="720" w:num="1"/>
       <w:titlePg/>
@@ -2037,22 +2709,6 @@
                       <a:ln w="6350">
                         <a:noFill/>
                       </a:ln>
-                      <a:extLst>
-                        <a:ext uri="{909E8E84-426E-40DD-AFC4-6F175D3DCCD1}">
-                          <a14:hiddenFill xmlns:a14="http://schemas.microsoft.com/office/drawing/2010/main">
-                            <a:solidFill>
-                              <a:schemeClr val="lt1"/>
-                            </a:solidFill>
-                          </a14:hiddenFill>
-                        </a:ext>
-                        <a:ext uri="{91240B29-F687-4F45-9708-019B960494DF}">
-                          <a14:hiddenLine xmlns:a14="http://schemas.microsoft.com/office/drawing/2010/main" w="6350">
-                            <a:solidFill>
-                              <a:prstClr val="black"/>
-                            </a:solidFill>
-                          </a14:hiddenLine>
-                        </a:ext>
-                      </a:extLst>
                     </wps:spPr>
                     <wps:style>
                       <a:lnRef idx="0">
@@ -2103,7 +2759,7 @@
         </mc:Choice>
         <mc:Fallback>
           <w:pict>
-            <v:shape id="_x0000_s1026" o:spid="_x0000_s1026" o:spt="202" type="#_x0000_t202" style="position:absolute;left:0pt;margin-top:0pt;height:144pt;width:144pt;mso-position-horizontal:right;mso-position-horizontal-relative:margin;mso-wrap-style:none;z-index:251659264;mso-width-relative:page;mso-height-relative:page;" filled="f" stroked="f" coordsize="21600,21600" o:gfxdata="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">
+            <v:shape id="_x0000_s1026" o:spid="_x0000_s1026" o:spt="202" type="#_x0000_t202" style="position:absolute;left:0pt;margin-top:0pt;height:144pt;width:144pt;mso-position-horizontal:right;mso-position-horizontal-relative:margin;mso-wrap-style:none;z-index:251659264;mso-width-relative:page;mso-height-relative:page;" filled="f" stroked="f" coordsize="21600,21600" o:gfxdata="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">
               <v:fill on="f" focussize="0,0"/>
               <v:stroke on="f" weight="0.5pt"/>
               <v:imagedata o:title=""/>
@@ -2183,8 +2839,8 @@
     <w:lsdException w:unhideWhenUsed="0" w:uiPriority="0" w:semiHidden="0" w:name="Normal Indent"/>
     <w:lsdException w:unhideWhenUsed="0" w:uiPriority="0" w:semiHidden="0" w:name="footnote text"/>
     <w:lsdException w:unhideWhenUsed="0" w:uiPriority="0" w:semiHidden="0" w:name="annotation text"/>
-    <w:lsdException w:unhideWhenUsed="0" w:uiPriority="0" w:semiHidden="0" w:name="header"/>
-    <w:lsdException w:unhideWhenUsed="0" w:uiPriority="0" w:semiHidden="0" w:name="footer"/>
+    <w:lsdException w:qFormat="1" w:unhideWhenUsed="0" w:uiPriority="0" w:semiHidden="0" w:name="header"/>
+    <w:lsdException w:qFormat="1" w:unhideWhenUsed="0" w:uiPriority="0" w:semiHidden="0" w:name="footer"/>
     <w:lsdException w:unhideWhenUsed="0" w:uiPriority="0" w:semiHidden="0" w:name="index heading"/>
     <w:lsdException w:qFormat="1" w:uiPriority="0" w:name="caption"/>
     <w:lsdException w:unhideWhenUsed="0" w:uiPriority="0" w:semiHidden="0" w:name="table of figures"/>
@@ -2217,7 +2873,7 @@
     <w:lsdException w:qFormat="1" w:unhideWhenUsed="0" w:uiPriority="0" w:semiHidden="0" w:name="Title"/>
     <w:lsdException w:unhideWhenUsed="0" w:uiPriority="0" w:semiHidden="0" w:name="Closing"/>
     <w:lsdException w:unhideWhenUsed="0" w:uiPriority="0" w:semiHidden="0" w:name="Signature"/>
-    <w:lsdException w:unhideWhenUsed="0" w:uiPriority="0" w:name="Default Paragraph Font"/>
+    <w:lsdException w:qFormat="1" w:unhideWhenUsed="0" w:uiPriority="0" w:name="Default Paragraph Font"/>
     <w:lsdException w:unhideWhenUsed="0" w:uiPriority="0" w:semiHidden="0" w:name="Body Text"/>
     <w:lsdException w:unhideWhenUsed="0" w:uiPriority="0" w:semiHidden="0" w:name="Body Text Indent"/>
     <w:lsdException w:unhideWhenUsed="0" w:uiPriority="0" w:semiHidden="0" w:name="List Continue"/>
@@ -2413,6 +3069,7 @@
   <w:style w:type="character" w:default="1" w:styleId="2">
     <w:name w:val="Default Paragraph Font"/>
     <w:semiHidden/>
+    <w:qFormat/>
     <w:uiPriority w:val="0"/>
   </w:style>
   <w:style w:type="table" w:default="1" w:styleId="3">
@@ -2432,6 +3089,7 @@
   <w:style w:type="paragraph" w:styleId="4">
     <w:name w:val="footer"/>
     <w:basedOn w:val="1"/>
+    <w:qFormat/>
     <w:uiPriority w:val="0"/>
     <w:pPr>
       <w:tabs>
@@ -2449,6 +3107,7 @@
   <w:style w:type="paragraph" w:styleId="5">
     <w:name w:val="header"/>
     <w:basedOn w:val="1"/>
+    <w:qFormat/>
     <w:uiPriority w:val="0"/>
     <w:pPr>
       <w:tabs>

</xml_diff>

<commit_message>
Ultimando correciones con el profe
</commit_message>
<xml_diff>
--- a/TP5_CarrizoNoelia/Proyecto_Final.docx
+++ b/TP5_CarrizoNoelia/Proyecto_Final.docx
@@ -1120,6 +1120,1003 @@
           <w:lang w:val="es-AR"/>
         </w:rPr>
       </w:pPr>
+    </w:p>
+    <w:p>
+      <w:pPr>
+        <w:rPr>
+          <w:rFonts w:hint="default" w:ascii="Times New Roman" w:hAnsi="Times New Roman" w:cs="Times New Roman"/>
+          <w:sz w:val="24"/>
+          <w:szCs w:val="24"/>
+          <w:lang w:val="es-AR"/>
+        </w:rPr>
+      </w:pPr>
+    </w:p>
+    <w:p>
+      <w:pPr>
+        <w:rPr>
+          <w:rFonts w:hint="default" w:ascii="Times New Roman" w:hAnsi="Times New Roman" w:cs="Times New Roman"/>
+          <w:sz w:val="24"/>
+          <w:szCs w:val="24"/>
+          <w:lang w:val="es-AR"/>
+        </w:rPr>
+      </w:pPr>
+      <w:r>
+        <w:rPr>
+          <w:rFonts w:hint="default" w:ascii="Times New Roman" w:hAnsi="Times New Roman" w:cs="Times New Roman"/>
+          <w:b/>
+          <w:bCs/>
+          <w:sz w:val="24"/>
+          <w:szCs w:val="24"/>
+          <w:u w:val="single"/>
+          <w:lang w:val="es-AR"/>
+        </w:rPr>
+        <w:t>Objetivo del proyecto</w:t>
+      </w:r>
+      <w:r>
+        <w:rPr>
+          <w:rFonts w:hint="default" w:ascii="Times New Roman" w:hAnsi="Times New Roman" w:cs="Times New Roman"/>
+          <w:sz w:val="24"/>
+          <w:szCs w:val="24"/>
+          <w:lang w:val="es-AR"/>
+        </w:rPr>
+        <w:t xml:space="preserve">: </w:t>
+      </w:r>
+    </w:p>
+    <w:p>
+      <w:pPr>
+        <w:ind w:firstLine="720" w:firstLineChars="0"/>
+        <w:rPr>
+          <w:rFonts w:hint="default" w:ascii="Times New Roman" w:hAnsi="Times New Roman" w:cs="Times New Roman"/>
+          <w:sz w:val="24"/>
+          <w:szCs w:val="24"/>
+          <w:lang w:val="es-AR"/>
+        </w:rPr>
+      </w:pPr>
+    </w:p>
+    <w:p>
+      <w:pPr>
+        <w:ind w:firstLine="720" w:firstLineChars="0"/>
+        <w:rPr>
+          <w:rFonts w:hint="default" w:ascii="Times New Roman" w:hAnsi="Times New Roman" w:cs="Times New Roman"/>
+          <w:sz w:val="24"/>
+          <w:szCs w:val="24"/>
+          <w:lang w:val="es-AR"/>
+        </w:rPr>
+      </w:pPr>
+      <w:r>
+        <w:rPr>
+          <w:rFonts w:hint="default" w:ascii="Times New Roman" w:hAnsi="Times New Roman" w:cs="Times New Roman"/>
+          <w:sz w:val="24"/>
+          <w:szCs w:val="24"/>
+          <w:lang w:val="es-ES"/>
+        </w:rPr>
+        <w:t>P</w:t>
+      </w:r>
+      <w:r>
+        <w:rPr>
+          <w:rFonts w:hint="default" w:ascii="Times New Roman" w:hAnsi="Times New Roman" w:cs="Times New Roman"/>
+          <w:sz w:val="24"/>
+          <w:szCs w:val="24"/>
+          <w:lang w:val="es-AR"/>
+        </w:rPr>
+        <w:t>ermitirle a todo ciudadano</w:t>
+      </w:r>
+      <w:r>
+        <w:rPr>
+          <w:rFonts w:hint="default" w:ascii="Times New Roman" w:hAnsi="Times New Roman" w:cs="Times New Roman"/>
+          <w:sz w:val="24"/>
+          <w:szCs w:val="24"/>
+          <w:lang w:val="es-ES"/>
+        </w:rPr>
+        <w:t xml:space="preserve"> una manera más fácil y segura de</w:t>
+      </w:r>
+      <w:r>
+        <w:rPr>
+          <w:rFonts w:hint="default" w:ascii="Times New Roman" w:hAnsi="Times New Roman" w:cs="Times New Roman"/>
+          <w:sz w:val="24"/>
+          <w:szCs w:val="24"/>
+          <w:lang w:val="es-AR"/>
+        </w:rPr>
+        <w:t xml:space="preserve"> poder adoptar mascotas y darle resguardo en sus hogares cuidando de ellos</w:t>
+      </w:r>
+      <w:r>
+        <w:rPr>
+          <w:rFonts w:hint="default" w:ascii="Times New Roman" w:hAnsi="Times New Roman" w:cs="Times New Roman"/>
+          <w:sz w:val="24"/>
+          <w:szCs w:val="24"/>
+          <w:lang w:val="es-ES"/>
+        </w:rPr>
+        <w:t xml:space="preserve"> con requisitos previos que provee el refugio en cuestión</w:t>
+      </w:r>
+      <w:r>
+        <w:rPr>
+          <w:rFonts w:hint="default" w:ascii="Times New Roman" w:hAnsi="Times New Roman" w:cs="Times New Roman"/>
+          <w:sz w:val="24"/>
+          <w:szCs w:val="24"/>
+          <w:lang w:val="es-AR"/>
+        </w:rPr>
+        <w:t>.</w:t>
+      </w:r>
+    </w:p>
+    <w:p>
+      <w:pPr>
+        <w:ind w:firstLine="720" w:firstLineChars="0"/>
+        <w:rPr>
+          <w:rFonts w:hint="default" w:ascii="Times New Roman" w:hAnsi="Times New Roman" w:cs="Times New Roman"/>
+          <w:sz w:val="24"/>
+          <w:szCs w:val="24"/>
+          <w:lang w:val="es-AR"/>
+        </w:rPr>
+      </w:pPr>
+    </w:p>
+    <w:p>
+      <w:pPr>
+        <w:ind w:firstLine="720" w:firstLineChars="0"/>
+        <w:rPr>
+          <w:rFonts w:hint="default" w:ascii="Times New Roman" w:hAnsi="Times New Roman" w:cs="Times New Roman"/>
+          <w:sz w:val="24"/>
+          <w:szCs w:val="24"/>
+          <w:lang w:val="es-ES"/>
+        </w:rPr>
+      </w:pPr>
+      <w:r>
+        <w:rPr>
+          <w:rFonts w:hint="default" w:ascii="Times New Roman" w:hAnsi="Times New Roman" w:cs="Times New Roman"/>
+          <w:sz w:val="24"/>
+          <w:szCs w:val="24"/>
+          <w:lang w:val="es-ES"/>
+        </w:rPr>
+        <w:t>Poder denunciar el abandono en la via pública de una mascota de forma más amigable aportando ubicación y foto de la misma para facilitar el rescate al personal de la entidad.</w:t>
+      </w:r>
+    </w:p>
+    <w:p>
+      <w:pPr>
+        <w:rPr>
+          <w:rFonts w:hint="default" w:ascii="Times New Roman" w:hAnsi="Times New Roman" w:cs="Times New Roman"/>
+          <w:sz w:val="24"/>
+          <w:szCs w:val="24"/>
+          <w:lang w:val="es-AR"/>
+        </w:rPr>
+      </w:pPr>
+    </w:p>
+    <w:p>
+      <w:pPr>
+        <w:ind w:firstLine="720" w:firstLineChars="0"/>
+        <w:rPr>
+          <w:rFonts w:hint="default" w:ascii="Times New Roman" w:hAnsi="Times New Roman" w:cs="Times New Roman"/>
+          <w:sz w:val="24"/>
+          <w:szCs w:val="24"/>
+          <w:lang w:val="es-AR"/>
+        </w:rPr>
+      </w:pPr>
+      <w:r>
+        <w:rPr>
+          <w:rFonts w:hint="default" w:ascii="Times New Roman" w:hAnsi="Times New Roman" w:cs="Times New Roman"/>
+          <w:sz w:val="24"/>
+          <w:szCs w:val="24"/>
+          <w:lang w:val="es-ES"/>
+        </w:rPr>
+        <w:t>Como asi t</w:t>
+      </w:r>
+      <w:r>
+        <w:rPr>
+          <w:rFonts w:hint="default" w:ascii="Times New Roman" w:hAnsi="Times New Roman" w:cs="Times New Roman"/>
+          <w:sz w:val="24"/>
+          <w:szCs w:val="24"/>
+          <w:lang w:val="es-AR"/>
+        </w:rPr>
+        <w:t>ambi</w:t>
+      </w:r>
+      <w:r>
+        <w:rPr>
+          <w:rFonts w:hint="default" w:ascii="Times New Roman" w:hAnsi="Times New Roman" w:cs="Times New Roman"/>
+          <w:sz w:val="24"/>
+          <w:szCs w:val="24"/>
+          <w:lang w:val="es-ES"/>
+        </w:rPr>
+        <w:t>é</w:t>
+      </w:r>
+      <w:r>
+        <w:rPr>
+          <w:rFonts w:hint="default" w:ascii="Times New Roman" w:hAnsi="Times New Roman" w:cs="Times New Roman"/>
+          <w:sz w:val="24"/>
+          <w:szCs w:val="24"/>
+          <w:lang w:val="es-AR"/>
+        </w:rPr>
+        <w:t>n permitirle conocer los gastos que tiene el refugio y poder colaborar en el mantenimiento de los mismos hasta que puedan conseguirle un hogar.</w:t>
+      </w:r>
+    </w:p>
+    <w:p>
+      <w:pPr>
+        <w:ind w:firstLine="720" w:firstLineChars="0"/>
+        <w:rPr>
+          <w:rFonts w:hint="default" w:ascii="Times New Roman" w:hAnsi="Times New Roman" w:cs="Times New Roman"/>
+          <w:sz w:val="24"/>
+          <w:szCs w:val="24"/>
+          <w:lang w:val="es-AR"/>
+        </w:rPr>
+      </w:pPr>
+    </w:p>
+    <w:p>
+      <w:pPr>
+        <w:ind w:firstLine="720" w:firstLineChars="0"/>
+        <w:rPr>
+          <w:rFonts w:hint="default" w:ascii="Times New Roman" w:hAnsi="Times New Roman" w:cs="Times New Roman"/>
+          <w:sz w:val="24"/>
+          <w:szCs w:val="24"/>
+          <w:lang w:val="es-AR"/>
+        </w:rPr>
+      </w:pPr>
+    </w:p>
+    <w:p>
+      <w:pPr>
+        <w:rPr>
+          <w:rFonts w:hint="default" w:ascii="Times New Roman" w:hAnsi="Times New Roman" w:cs="Times New Roman"/>
+          <w:sz w:val="24"/>
+          <w:szCs w:val="24"/>
+          <w:lang w:val="es-AR"/>
+        </w:rPr>
+      </w:pPr>
+      <w:r>
+        <w:rPr>
+          <w:rFonts w:hint="default" w:ascii="Times New Roman" w:hAnsi="Times New Roman" w:cs="Times New Roman"/>
+          <w:b/>
+          <w:bCs/>
+          <w:sz w:val="24"/>
+          <w:szCs w:val="24"/>
+          <w:u w:val="single"/>
+          <w:lang w:val="es-AR"/>
+        </w:rPr>
+        <w:t>P</w:t>
+      </w:r>
+      <w:r>
+        <w:rPr>
+          <w:rFonts w:hint="default" w:ascii="Times New Roman" w:hAnsi="Times New Roman" w:cs="Times New Roman"/>
+          <w:b/>
+          <w:bCs/>
+          <w:sz w:val="24"/>
+          <w:szCs w:val="24"/>
+          <w:u w:val="single"/>
+          <w:lang w:val="es-ES"/>
+        </w:rPr>
+        <w:t>ú</w:t>
+      </w:r>
+      <w:r>
+        <w:rPr>
+          <w:rFonts w:hint="default" w:ascii="Times New Roman" w:hAnsi="Times New Roman" w:cs="Times New Roman"/>
+          <w:b/>
+          <w:bCs/>
+          <w:sz w:val="24"/>
+          <w:szCs w:val="24"/>
+          <w:u w:val="single"/>
+          <w:lang w:val="es-AR"/>
+        </w:rPr>
+        <w:t>blico objetivo</w:t>
+      </w:r>
+      <w:r>
+        <w:rPr>
+          <w:rFonts w:hint="default" w:ascii="Times New Roman" w:hAnsi="Times New Roman" w:cs="Times New Roman"/>
+          <w:sz w:val="24"/>
+          <w:szCs w:val="24"/>
+          <w:lang w:val="es-AR"/>
+        </w:rPr>
+        <w:t xml:space="preserve">: </w:t>
+      </w:r>
+    </w:p>
+    <w:p>
+      <w:pPr>
+        <w:ind w:firstLine="720" w:firstLineChars="0"/>
+        <w:rPr>
+          <w:rFonts w:hint="default" w:ascii="Times New Roman" w:hAnsi="Times New Roman" w:cs="Times New Roman"/>
+          <w:sz w:val="24"/>
+          <w:szCs w:val="24"/>
+          <w:lang w:val="es-AR"/>
+        </w:rPr>
+      </w:pPr>
+    </w:p>
+    <w:p>
+      <w:pPr>
+        <w:ind w:firstLine="720" w:firstLineChars="0"/>
+        <w:rPr>
+          <w:rFonts w:hint="default" w:ascii="Times New Roman" w:hAnsi="Times New Roman" w:cs="Times New Roman"/>
+          <w:sz w:val="24"/>
+          <w:szCs w:val="24"/>
+          <w:lang w:val="es-AR"/>
+        </w:rPr>
+      </w:pPr>
+      <w:r>
+        <w:rPr>
+          <w:rFonts w:hint="default" w:ascii="Times New Roman" w:hAnsi="Times New Roman" w:cs="Times New Roman"/>
+          <w:sz w:val="24"/>
+          <w:szCs w:val="24"/>
+          <w:lang w:val="es-ES"/>
+        </w:rPr>
+        <w:t>T</w:t>
+      </w:r>
+      <w:r>
+        <w:rPr>
+          <w:rFonts w:hint="default" w:ascii="Times New Roman" w:hAnsi="Times New Roman" w:cs="Times New Roman"/>
+          <w:sz w:val="24"/>
+          <w:szCs w:val="24"/>
+          <w:lang w:val="es-AR"/>
+        </w:rPr>
+        <w:t>odos los ciudadanos de la localidad de Tres Arroyos</w:t>
+      </w:r>
+      <w:r>
+        <w:rPr>
+          <w:rFonts w:hint="default" w:ascii="Times New Roman" w:hAnsi="Times New Roman" w:cs="Times New Roman"/>
+          <w:sz w:val="24"/>
+          <w:szCs w:val="24"/>
+          <w:lang w:val="es-ES"/>
+        </w:rPr>
+        <w:t xml:space="preserve"> por el momento, despues se extendera a las delegaciones (Orense, Reta, Claromeco, Bellocq y Cascallares)</w:t>
+      </w:r>
+      <w:r>
+        <w:rPr>
+          <w:rFonts w:hint="default" w:ascii="Times New Roman" w:hAnsi="Times New Roman" w:cs="Times New Roman"/>
+          <w:sz w:val="24"/>
+          <w:szCs w:val="24"/>
+          <w:lang w:val="es-AR"/>
+        </w:rPr>
+        <w:t>.</w:t>
+      </w:r>
+    </w:p>
+    <w:p>
+      <w:pPr>
+        <w:rPr>
+          <w:rFonts w:hint="default" w:ascii="Times New Roman" w:hAnsi="Times New Roman" w:cs="Times New Roman"/>
+          <w:sz w:val="24"/>
+          <w:szCs w:val="24"/>
+          <w:lang w:val="es-AR"/>
+        </w:rPr>
+      </w:pPr>
+    </w:p>
+    <w:p>
+      <w:pPr>
+        <w:rPr>
+          <w:rFonts w:hint="default" w:ascii="Times New Roman" w:hAnsi="Times New Roman" w:cs="Times New Roman"/>
+          <w:sz w:val="24"/>
+          <w:szCs w:val="24"/>
+          <w:lang w:val="es-AR"/>
+        </w:rPr>
+      </w:pPr>
+    </w:p>
+    <w:p>
+      <w:pPr>
+        <w:rPr>
+          <w:rFonts w:hint="default" w:ascii="Times New Roman" w:hAnsi="Times New Roman" w:cs="Times New Roman"/>
+          <w:sz w:val="24"/>
+          <w:szCs w:val="24"/>
+          <w:lang w:val="es-ES"/>
+        </w:rPr>
+      </w:pPr>
+      <w:r>
+        <w:rPr>
+          <w:rFonts w:hint="default" w:ascii="Times New Roman" w:hAnsi="Times New Roman" w:cs="Times New Roman"/>
+          <w:b/>
+          <w:bCs/>
+          <w:sz w:val="24"/>
+          <w:szCs w:val="24"/>
+          <w:u w:val="single"/>
+          <w:lang w:val="es-ES"/>
+        </w:rPr>
+        <w:t>Diseño del sitio en cuestión</w:t>
+      </w:r>
+      <w:r>
+        <w:rPr>
+          <w:rFonts w:hint="default" w:ascii="Times New Roman" w:hAnsi="Times New Roman" w:cs="Times New Roman"/>
+          <w:sz w:val="24"/>
+          <w:szCs w:val="24"/>
+          <w:lang w:val="es-ES"/>
+        </w:rPr>
+        <w:t xml:space="preserve">: </w:t>
+      </w:r>
+    </w:p>
+    <w:p>
+      <w:pPr>
+        <w:rPr>
+          <w:rFonts w:hint="default" w:ascii="Times New Roman" w:hAnsi="Times New Roman" w:cs="Times New Roman"/>
+          <w:sz w:val="24"/>
+          <w:szCs w:val="24"/>
+          <w:lang w:val="es-ES"/>
+        </w:rPr>
+      </w:pPr>
+    </w:p>
+    <w:p>
+      <w:pPr>
+        <w:ind w:firstLine="720" w:firstLineChars="0"/>
+        <w:rPr>
+          <w:rFonts w:hint="default" w:ascii="Times New Roman" w:hAnsi="Times New Roman" w:cs="Times New Roman"/>
+          <w:sz w:val="24"/>
+          <w:szCs w:val="24"/>
+          <w:lang w:val="es-ES"/>
+        </w:rPr>
+      </w:pPr>
+      <w:r>
+        <w:rPr>
+          <w:rFonts w:hint="default" w:ascii="Times New Roman" w:hAnsi="Times New Roman" w:cs="Times New Roman"/>
+          <w:sz w:val="24"/>
+          <w:szCs w:val="24"/>
+          <w:lang w:val="es-ES"/>
+        </w:rPr>
+        <w:t xml:space="preserve">Se realiza el prototipo del mismo en Figma y se describe por los dos perfiles de usuario que pueden ver. El diseño lo pudes ver aqui </w:t>
+      </w:r>
+      <w:r>
+        <w:rPr>
+          <w:rFonts w:hint="default" w:ascii="Times New Roman" w:hAnsi="Times New Roman" w:cs="Times New Roman"/>
+          <w:sz w:val="24"/>
+          <w:szCs w:val="24"/>
+          <w:lang w:val="es-ES"/>
+        </w:rPr>
+        <w:fldChar w:fldCharType="begin"/>
+      </w:r>
+      <w:r>
+        <w:rPr>
+          <w:rFonts w:hint="default" w:ascii="Times New Roman" w:hAnsi="Times New Roman" w:cs="Times New Roman"/>
+          <w:sz w:val="24"/>
+          <w:szCs w:val="24"/>
+          <w:lang w:val="es-ES"/>
+        </w:rPr>
+        <w:instrText xml:space="preserve"> HYPERLINK "https://www.figma.com/design/IjmUBLxJ3UTtaab2XBgRM8/PACMA?node-id=0-1&amp;t=z1j7p51xUZxCZqwk-0" </w:instrText>
+      </w:r>
+      <w:r>
+        <w:rPr>
+          <w:rFonts w:hint="default" w:ascii="Times New Roman" w:hAnsi="Times New Roman" w:cs="Times New Roman"/>
+          <w:sz w:val="24"/>
+          <w:szCs w:val="24"/>
+          <w:lang w:val="es-ES"/>
+        </w:rPr>
+        <w:fldChar w:fldCharType="separate"/>
+      </w:r>
+      <w:r>
+        <w:rPr>
+          <w:rStyle w:val="6"/>
+          <w:rFonts w:hint="default" w:ascii="Times New Roman" w:hAnsi="Times New Roman" w:cs="Times New Roman"/>
+          <w:sz w:val="24"/>
+          <w:szCs w:val="24"/>
+          <w:lang w:val="es-ES"/>
+        </w:rPr>
+        <w:t>https://www.figma.com/design/IjmUBLxJ3UTtaab2XBgRM8/PACMA?node-id=0-1&amp;t=z1j7p51xUZxCZqwk-0</w:t>
+      </w:r>
+      <w:r>
+        <w:rPr>
+          <w:rFonts w:hint="default" w:ascii="Times New Roman" w:hAnsi="Times New Roman" w:cs="Times New Roman"/>
+          <w:sz w:val="24"/>
+          <w:szCs w:val="24"/>
+          <w:lang w:val="es-ES"/>
+        </w:rPr>
+        <w:fldChar w:fldCharType="end"/>
+      </w:r>
+    </w:p>
+    <w:p>
+      <w:pPr>
+        <w:rPr>
+          <w:rFonts w:hint="default" w:ascii="Times New Roman" w:hAnsi="Times New Roman" w:cs="Times New Roman"/>
+          <w:b w:val="0"/>
+          <w:bCs w:val="0"/>
+          <w:sz w:val="24"/>
+          <w:szCs w:val="24"/>
+          <w:lang w:val="es-AR"/>
+        </w:rPr>
+      </w:pPr>
+    </w:p>
+    <w:p>
+      <w:pPr>
+        <w:ind w:firstLine="720" w:firstLineChars="0"/>
+        <w:rPr>
+          <w:rFonts w:hint="default" w:ascii="Times New Roman" w:hAnsi="Times New Roman" w:cs="Times New Roman"/>
+          <w:sz w:val="24"/>
+          <w:szCs w:val="24"/>
+          <w:lang w:val="es-AR"/>
+        </w:rPr>
+      </w:pPr>
+      <w:r>
+        <w:rPr>
+          <w:rFonts w:hint="default" w:ascii="Times New Roman" w:hAnsi="Times New Roman" w:cs="Times New Roman"/>
+          <w:b/>
+          <w:bCs/>
+          <w:sz w:val="24"/>
+          <w:szCs w:val="24"/>
+          <w:lang w:val="es-AR"/>
+        </w:rPr>
+        <w:t>DISEÑO DE LA WEB</w:t>
+      </w:r>
+      <w:r>
+        <w:rPr>
+          <w:rFonts w:hint="default" w:ascii="Times New Roman" w:hAnsi="Times New Roman" w:cs="Times New Roman"/>
+          <w:b/>
+          <w:bCs/>
+          <w:sz w:val="24"/>
+          <w:szCs w:val="24"/>
+          <w:lang w:val="es-ES"/>
+        </w:rPr>
+        <w:t xml:space="preserve"> SEGUN EL PERFIL DE USUARIO</w:t>
+      </w:r>
+      <w:r>
+        <w:rPr>
+          <w:rFonts w:hint="default" w:ascii="Times New Roman" w:hAnsi="Times New Roman" w:cs="Times New Roman"/>
+          <w:sz w:val="24"/>
+          <w:szCs w:val="24"/>
+          <w:lang w:val="es-AR"/>
+        </w:rPr>
+        <w:t xml:space="preserve">: </w:t>
+      </w:r>
+    </w:p>
+    <w:p>
+      <w:pPr>
+        <w:ind w:firstLine="720" w:firstLineChars="0"/>
+        <w:rPr>
+          <w:rFonts w:hint="default" w:ascii="Times New Roman" w:hAnsi="Times New Roman" w:cs="Times New Roman"/>
+          <w:sz w:val="24"/>
+          <w:szCs w:val="24"/>
+          <w:lang w:val="es-AR"/>
+        </w:rPr>
+      </w:pPr>
+    </w:p>
+    <w:p>
+      <w:pPr>
+        <w:ind w:firstLine="720" w:firstLineChars="0"/>
+        <w:rPr>
+          <w:rFonts w:hint="default" w:ascii="Times New Roman" w:hAnsi="Times New Roman" w:cs="Times New Roman"/>
+          <w:sz w:val="24"/>
+          <w:szCs w:val="24"/>
+          <w:lang w:val="es-ES"/>
+        </w:rPr>
+      </w:pPr>
+      <w:r>
+        <w:rPr>
+          <w:rFonts w:hint="default" w:ascii="Times New Roman" w:hAnsi="Times New Roman" w:cs="Times New Roman"/>
+          <w:sz w:val="24"/>
+          <w:szCs w:val="24"/>
+          <w:lang w:val="es-AR"/>
+        </w:rPr>
+        <w:t xml:space="preserve"># </w:t>
+      </w:r>
+      <w:r>
+        <w:rPr>
+          <w:rFonts w:hint="default" w:ascii="Times New Roman" w:hAnsi="Times New Roman" w:cs="Times New Roman"/>
+          <w:sz w:val="24"/>
+          <w:szCs w:val="24"/>
+          <w:u w:val="single"/>
+          <w:lang w:val="es-AR"/>
+        </w:rPr>
+        <w:t xml:space="preserve">PARA </w:t>
+      </w:r>
+      <w:r>
+        <w:rPr>
+          <w:rFonts w:hint="default" w:ascii="Times New Roman" w:hAnsi="Times New Roman" w:cs="Times New Roman"/>
+          <w:sz w:val="24"/>
+          <w:szCs w:val="24"/>
+          <w:u w:val="single"/>
+          <w:lang w:val="es-ES"/>
+        </w:rPr>
+        <w:t xml:space="preserve">USUARIOS </w:t>
+      </w:r>
+      <w:r>
+        <w:rPr>
+          <w:rFonts w:hint="default" w:ascii="Times New Roman" w:hAnsi="Times New Roman" w:cs="Times New Roman"/>
+          <w:sz w:val="24"/>
+          <w:szCs w:val="24"/>
+          <w:u w:val="single"/>
+          <w:lang w:val="es-AR"/>
+        </w:rPr>
+        <w:t>NO REGISTR</w:t>
+      </w:r>
+      <w:r>
+        <w:rPr>
+          <w:rFonts w:hint="default" w:ascii="Times New Roman" w:hAnsi="Times New Roman" w:cs="Times New Roman"/>
+          <w:sz w:val="24"/>
+          <w:szCs w:val="24"/>
+          <w:u w:val="single"/>
+          <w:lang w:val="es-ES"/>
+        </w:rPr>
+        <w:t>ADOS</w:t>
+      </w:r>
+    </w:p>
+    <w:p>
+      <w:pPr>
+        <w:ind w:firstLine="720" w:firstLineChars="0"/>
+        <w:rPr>
+          <w:rFonts w:hint="default" w:ascii="Times New Roman" w:hAnsi="Times New Roman" w:cs="Times New Roman"/>
+          <w:sz w:val="24"/>
+          <w:szCs w:val="24"/>
+          <w:lang w:val="es-AR"/>
+        </w:rPr>
+      </w:pPr>
+      <w:r>
+        <w:rPr>
+          <w:rFonts w:hint="default" w:ascii="Times New Roman" w:hAnsi="Times New Roman" w:cs="Times New Roman"/>
+          <w:sz w:val="24"/>
+          <w:szCs w:val="24"/>
+          <w:lang w:val="es-AR"/>
+        </w:rPr>
+        <w:t>- HOME donde muestra quienes somos y el objetivo de PACMA.</w:t>
+      </w:r>
+    </w:p>
+    <w:p>
+      <w:pPr>
+        <w:ind w:firstLine="720" w:firstLineChars="0"/>
+        <w:rPr>
+          <w:rFonts w:hint="default" w:ascii="Times New Roman" w:hAnsi="Times New Roman" w:cs="Times New Roman"/>
+          <w:sz w:val="24"/>
+          <w:szCs w:val="24"/>
+          <w:lang w:val="es-AR"/>
+        </w:rPr>
+      </w:pPr>
+      <w:r>
+        <w:rPr>
+          <w:rFonts w:hint="default" w:ascii="Times New Roman" w:hAnsi="Times New Roman" w:cs="Times New Roman"/>
+          <w:sz w:val="24"/>
+          <w:szCs w:val="24"/>
+          <w:lang w:val="es-AR"/>
+        </w:rPr>
+        <w:t>- Galeria de fotos con las mascotas que pueden ser adoptadas con la descripción de sus vacunas, edad aproximada del mismo y raza.</w:t>
+      </w:r>
+    </w:p>
+    <w:p>
+      <w:pPr>
+        <w:ind w:firstLine="720" w:firstLineChars="0"/>
+        <w:rPr>
+          <w:rFonts w:hint="default" w:ascii="Times New Roman" w:hAnsi="Times New Roman" w:cs="Times New Roman"/>
+          <w:sz w:val="24"/>
+          <w:szCs w:val="24"/>
+          <w:lang w:val="es-AR"/>
+        </w:rPr>
+      </w:pPr>
+      <w:r>
+        <w:rPr>
+          <w:rFonts w:hint="default" w:ascii="Times New Roman" w:hAnsi="Times New Roman" w:cs="Times New Roman"/>
+          <w:sz w:val="24"/>
+          <w:szCs w:val="24"/>
+          <w:lang w:val="es-AR"/>
+        </w:rPr>
+        <w:t>- Pantalla de Contacto para que cualquier visitante pueda realizarnos una consulta sin ser necesario estar registrado.</w:t>
+      </w:r>
+    </w:p>
+    <w:p>
+      <w:pPr>
+        <w:ind w:firstLine="720" w:firstLineChars="0"/>
+        <w:rPr>
+          <w:rFonts w:hint="default" w:ascii="Times New Roman" w:hAnsi="Times New Roman" w:cs="Times New Roman"/>
+          <w:sz w:val="24"/>
+          <w:szCs w:val="24"/>
+          <w:lang w:val="es-AR"/>
+        </w:rPr>
+      </w:pPr>
+      <w:r>
+        <w:rPr>
+          <w:rFonts w:hint="default" w:ascii="Times New Roman" w:hAnsi="Times New Roman" w:cs="Times New Roman"/>
+          <w:sz w:val="24"/>
+          <w:szCs w:val="24"/>
+          <w:lang w:val="es-AR"/>
+        </w:rPr>
+        <w:t>- Registro de usuario</w:t>
+      </w:r>
+    </w:p>
+    <w:p>
+      <w:pPr>
+        <w:ind w:firstLine="720" w:firstLineChars="0"/>
+        <w:rPr>
+          <w:rFonts w:hint="default" w:ascii="Times New Roman" w:hAnsi="Times New Roman" w:cs="Times New Roman"/>
+          <w:sz w:val="24"/>
+          <w:szCs w:val="24"/>
+          <w:lang w:val="es-AR"/>
+        </w:rPr>
+      </w:pPr>
+      <w:r>
+        <w:rPr>
+          <w:rFonts w:hint="default" w:ascii="Times New Roman" w:hAnsi="Times New Roman" w:cs="Times New Roman"/>
+          <w:sz w:val="24"/>
+          <w:szCs w:val="24"/>
+          <w:lang w:val="es-AR"/>
+        </w:rPr>
+        <w:t>- Login para que puedan ingresar los usuarios registrados</w:t>
+      </w:r>
+    </w:p>
+    <w:p>
+      <w:pPr>
+        <w:ind w:firstLine="720" w:firstLineChars="0"/>
+        <w:rPr>
+          <w:rFonts w:hint="default" w:ascii="Times New Roman" w:hAnsi="Times New Roman" w:cs="Times New Roman"/>
+          <w:sz w:val="24"/>
+          <w:szCs w:val="24"/>
+          <w:lang w:val="es-AR"/>
+        </w:rPr>
+      </w:pPr>
+    </w:p>
+    <w:p>
+      <w:pPr>
+        <w:ind w:firstLine="720" w:firstLineChars="0"/>
+        <w:rPr>
+          <w:rFonts w:hint="default" w:ascii="Times New Roman" w:hAnsi="Times New Roman" w:cs="Times New Roman"/>
+          <w:sz w:val="24"/>
+          <w:szCs w:val="24"/>
+          <w:u w:val="single"/>
+          <w:lang w:val="es-AR"/>
+        </w:rPr>
+      </w:pPr>
+      <w:r>
+        <w:rPr>
+          <w:rFonts w:hint="default" w:ascii="Times New Roman" w:hAnsi="Times New Roman" w:cs="Times New Roman"/>
+          <w:sz w:val="24"/>
+          <w:szCs w:val="24"/>
+          <w:lang w:val="es-AR"/>
+        </w:rPr>
+        <w:t>#</w:t>
+      </w:r>
+      <w:r>
+        <w:rPr>
+          <w:rFonts w:hint="default" w:ascii="Times New Roman" w:hAnsi="Times New Roman" w:cs="Times New Roman"/>
+          <w:sz w:val="24"/>
+          <w:szCs w:val="24"/>
+          <w:u w:val="single"/>
+          <w:lang w:val="es-AR"/>
+        </w:rPr>
+        <w:t xml:space="preserve"> PARA LOS </w:t>
+      </w:r>
+      <w:r>
+        <w:rPr>
+          <w:rFonts w:hint="default" w:ascii="Times New Roman" w:hAnsi="Times New Roman" w:cs="Times New Roman"/>
+          <w:sz w:val="24"/>
+          <w:szCs w:val="24"/>
+          <w:u w:val="single"/>
+          <w:lang w:val="es-ES"/>
+        </w:rPr>
+        <w:t xml:space="preserve">USUARIOS </w:t>
+      </w:r>
+      <w:r>
+        <w:rPr>
+          <w:rFonts w:hint="default" w:ascii="Times New Roman" w:hAnsi="Times New Roman" w:cs="Times New Roman"/>
+          <w:sz w:val="24"/>
+          <w:szCs w:val="24"/>
+          <w:u w:val="single"/>
+          <w:lang w:val="es-AR"/>
+        </w:rPr>
+        <w:t>REGISTRADOS</w:t>
+      </w:r>
+    </w:p>
+    <w:p>
+      <w:pPr>
+        <w:ind w:firstLine="720" w:firstLineChars="0"/>
+        <w:rPr>
+          <w:rFonts w:hint="default" w:ascii="Times New Roman" w:hAnsi="Times New Roman" w:cs="Times New Roman"/>
+          <w:sz w:val="24"/>
+          <w:szCs w:val="24"/>
+          <w:lang w:val="es-AR"/>
+        </w:rPr>
+      </w:pPr>
+      <w:r>
+        <w:rPr>
+          <w:rFonts w:hint="default" w:ascii="Times New Roman" w:hAnsi="Times New Roman" w:cs="Times New Roman"/>
+          <w:sz w:val="24"/>
+          <w:szCs w:val="24"/>
+          <w:lang w:val="es-AR"/>
+        </w:rPr>
+        <w:t xml:space="preserve">- Formulario de postulante para adopción. </w:t>
+      </w:r>
+    </w:p>
+    <w:p>
+      <w:pPr>
+        <w:ind w:firstLine="720" w:firstLineChars="0"/>
+        <w:rPr>
+          <w:rFonts w:hint="default" w:ascii="Times New Roman" w:hAnsi="Times New Roman" w:cs="Times New Roman"/>
+          <w:sz w:val="24"/>
+          <w:szCs w:val="24"/>
+          <w:lang w:val="es-AR"/>
+        </w:rPr>
+      </w:pPr>
+      <w:r>
+        <w:rPr>
+          <w:rFonts w:hint="default" w:ascii="Times New Roman" w:hAnsi="Times New Roman" w:cs="Times New Roman"/>
+          <w:sz w:val="24"/>
+          <w:szCs w:val="24"/>
+          <w:lang w:val="es-AR"/>
+        </w:rPr>
+        <w:t xml:space="preserve">- </w:t>
+      </w:r>
+      <w:r>
+        <w:rPr>
+          <w:rFonts w:hint="default" w:ascii="Times New Roman" w:hAnsi="Times New Roman" w:cs="Times New Roman"/>
+          <w:sz w:val="24"/>
+          <w:szCs w:val="24"/>
+          <w:lang w:val="es-ES"/>
+        </w:rPr>
+        <w:t>F</w:t>
+      </w:r>
+      <w:r>
+        <w:rPr>
+          <w:rFonts w:hint="default" w:ascii="Times New Roman" w:hAnsi="Times New Roman" w:cs="Times New Roman"/>
+          <w:sz w:val="24"/>
+          <w:szCs w:val="24"/>
+          <w:lang w:val="es-AR"/>
+        </w:rPr>
+        <w:t>ormulario para notificar mascota abandonada en la calle (ubicación, foto del mismo, descripción breve, nombre de la persona que notifica la mascota).</w:t>
+      </w:r>
+    </w:p>
+    <w:p>
+      <w:pPr>
+        <w:ind w:firstLine="720" w:firstLineChars="0"/>
+        <w:rPr>
+          <w:rFonts w:hint="default" w:ascii="Times New Roman" w:hAnsi="Times New Roman" w:cs="Times New Roman"/>
+          <w:sz w:val="24"/>
+          <w:szCs w:val="24"/>
+          <w:lang w:val="es-ES"/>
+        </w:rPr>
+      </w:pPr>
+      <w:r>
+        <w:rPr>
+          <w:rFonts w:hint="default" w:ascii="Times New Roman" w:hAnsi="Times New Roman" w:cs="Times New Roman"/>
+          <w:sz w:val="24"/>
+          <w:szCs w:val="24"/>
+          <w:lang w:val="es-AR"/>
+        </w:rPr>
+        <w:t>- Galeria de fotos con las mascotas que pueden ser adoptadas con la descripción de sus vacunas, edad aproximada del mismo y raza</w:t>
+      </w:r>
+      <w:r>
+        <w:rPr>
+          <w:rFonts w:hint="default" w:ascii="Times New Roman" w:hAnsi="Times New Roman" w:cs="Times New Roman"/>
+          <w:sz w:val="24"/>
+          <w:szCs w:val="24"/>
+          <w:lang w:val="es-ES"/>
+        </w:rPr>
+        <w:t xml:space="preserve"> con la posibilidad de poder adoptar el mismo como mascota.</w:t>
+      </w:r>
+    </w:p>
+    <w:p>
+      <w:pPr>
+        <w:rPr>
+          <w:rFonts w:hint="default" w:ascii="Times New Roman" w:hAnsi="Times New Roman" w:cs="Times New Roman"/>
+          <w:sz w:val="24"/>
+          <w:szCs w:val="24"/>
+          <w:lang w:val="es-AR"/>
+        </w:rPr>
+      </w:pPr>
+    </w:p>
+    <w:p>
+      <w:pPr>
+        <w:rPr>
+          <w:rFonts w:hint="default" w:ascii="Times New Roman" w:hAnsi="Times New Roman" w:cs="Times New Roman"/>
+          <w:b w:val="0"/>
+          <w:bCs w:val="0"/>
+          <w:sz w:val="24"/>
+          <w:szCs w:val="24"/>
+          <w:lang w:val="es-AR"/>
+        </w:rPr>
+      </w:pPr>
+      <w:r>
+        <w:rPr>
+          <w:rFonts w:hint="default" w:ascii="Times New Roman" w:hAnsi="Times New Roman" w:cs="Times New Roman"/>
+          <w:sz w:val="24"/>
+          <w:szCs w:val="24"/>
+          <w:lang w:val="es-AR"/>
+        </w:rPr>
+        <w:tab/>
+      </w:r>
+      <w:r>
+        <w:rPr>
+          <w:rFonts w:hint="default" w:ascii="Times New Roman" w:hAnsi="Times New Roman" w:cs="Times New Roman"/>
+          <w:b w:val="0"/>
+          <w:bCs w:val="0"/>
+          <w:sz w:val="24"/>
+          <w:szCs w:val="24"/>
+          <w:lang w:val="es-AR"/>
+        </w:rPr>
+        <w:t xml:space="preserve">Despues de diseñar los wireframes en dicha herramienta se dispuso a seleccionar la paleta de colores, dado que la ONG no tenia en uso ningun color que identifique solo el logo, se busco colores que combinen con el mismo. </w:t>
+      </w:r>
+    </w:p>
+    <w:p>
+      <w:pPr>
+        <w:rPr>
+          <w:rFonts w:hint="default" w:ascii="Times New Roman" w:hAnsi="Times New Roman" w:cs="Times New Roman"/>
+          <w:b w:val="0"/>
+          <w:bCs w:val="0"/>
+          <w:sz w:val="24"/>
+          <w:szCs w:val="24"/>
+          <w:lang w:val="es-AR"/>
+        </w:rPr>
+      </w:pPr>
+    </w:p>
+    <w:p>
+      <w:pPr>
+        <w:ind w:firstLine="720" w:firstLineChars="0"/>
+        <w:rPr>
+          <w:rFonts w:hint="default" w:ascii="Times New Roman" w:hAnsi="Times New Roman" w:cs="Times New Roman"/>
+          <w:b w:val="0"/>
+          <w:bCs w:val="0"/>
+          <w:sz w:val="24"/>
+          <w:szCs w:val="24"/>
+          <w:lang w:val="es-AR"/>
+        </w:rPr>
+      </w:pPr>
+      <w:r>
+        <w:rPr>
+          <w:rFonts w:hint="default" w:ascii="Times New Roman" w:hAnsi="Times New Roman"/>
+          <w:b w:val="0"/>
+          <w:bCs w:val="0"/>
+          <w:sz w:val="24"/>
+          <w:szCs w:val="24"/>
+          <w:lang w:val="es-AR"/>
+        </w:rPr>
+        <w:t xml:space="preserve">La importancia de elegir colores en base al público al que nos dirigimos radica en que la mayoría de los colores están asociados a determinados grupos. La página, ante todo, tiene que atraer y convencer a los usuarios que visitan el sitio. Es por eso que hay que seleccionar colores con los que se sientan identificados, para ello visite el siguiente sitio </w:t>
+      </w:r>
+      <w:r>
+        <w:rPr>
+          <w:rFonts w:hint="default" w:ascii="Times New Roman" w:hAnsi="Times New Roman"/>
+          <w:b w:val="0"/>
+          <w:bCs w:val="0"/>
+          <w:sz w:val="24"/>
+          <w:szCs w:val="24"/>
+          <w:lang w:val="es-AR"/>
+        </w:rPr>
+        <w:fldChar w:fldCharType="begin"/>
+      </w:r>
+      <w:r>
+        <w:rPr>
+          <w:rFonts w:hint="default" w:ascii="Times New Roman" w:hAnsi="Times New Roman"/>
+          <w:b w:val="0"/>
+          <w:bCs w:val="0"/>
+          <w:sz w:val="24"/>
+          <w:szCs w:val="24"/>
+          <w:lang w:val="es-AR"/>
+        </w:rPr>
+        <w:instrText xml:space="preserve"> HYPERLINK "https://www.happyhues.co/palettes/10" </w:instrText>
+      </w:r>
+      <w:r>
+        <w:rPr>
+          <w:rFonts w:hint="default" w:ascii="Times New Roman" w:hAnsi="Times New Roman"/>
+          <w:b w:val="0"/>
+          <w:bCs w:val="0"/>
+          <w:sz w:val="24"/>
+          <w:szCs w:val="24"/>
+          <w:lang w:val="es-AR"/>
+        </w:rPr>
+        <w:fldChar w:fldCharType="separate"/>
+      </w:r>
+      <w:r>
+        <w:rPr>
+          <w:rStyle w:val="6"/>
+          <w:rFonts w:hint="default" w:ascii="Times New Roman" w:hAnsi="Times New Roman"/>
+          <w:b w:val="0"/>
+          <w:bCs w:val="0"/>
+          <w:sz w:val="24"/>
+          <w:szCs w:val="24"/>
+          <w:lang w:val="es-AR"/>
+        </w:rPr>
+        <w:t>https://www.happyhues.co/palettes/10</w:t>
+      </w:r>
+      <w:r>
+        <w:rPr>
+          <w:rFonts w:hint="default" w:ascii="Times New Roman" w:hAnsi="Times New Roman"/>
+          <w:b w:val="0"/>
+          <w:bCs w:val="0"/>
+          <w:sz w:val="24"/>
+          <w:szCs w:val="24"/>
+          <w:lang w:val="es-AR"/>
+        </w:rPr>
+        <w:fldChar w:fldCharType="end"/>
+      </w:r>
+      <w:r>
+        <w:rPr>
+          <w:rFonts w:hint="default" w:ascii="Times New Roman" w:hAnsi="Times New Roman"/>
+          <w:b w:val="0"/>
+          <w:bCs w:val="0"/>
+          <w:sz w:val="24"/>
+          <w:szCs w:val="24"/>
+          <w:lang w:val="es-AR"/>
+        </w:rPr>
+        <w:t xml:space="preserve"> y o</w:t>
+      </w:r>
+      <w:r>
+        <w:rPr>
+          <w:rFonts w:hint="default" w:ascii="Times New Roman" w:hAnsi="Times New Roman" w:cs="Times New Roman"/>
+          <w:b w:val="0"/>
+          <w:bCs w:val="0"/>
+          <w:sz w:val="24"/>
+          <w:szCs w:val="24"/>
+          <w:lang w:val="es-AR"/>
+        </w:rPr>
+        <w:t>btuve una atractiva combinacion de colores para poder darle la identidad que necesita la web.</w:t>
+      </w:r>
       <w:bookmarkStart w:id="0" w:name="_GoBack"/>
       <w:bookmarkEnd w:id="0"/>
     </w:p>
@@ -1127,865 +2124,307 @@
       <w:pPr>
         <w:rPr>
           <w:rFonts w:hint="default" w:ascii="Times New Roman" w:hAnsi="Times New Roman" w:cs="Times New Roman"/>
-          <w:sz w:val="24"/>
-          <w:szCs w:val="24"/>
-          <w:lang w:val="es-AR"/>
-        </w:rPr>
-      </w:pPr>
-    </w:p>
-    <w:p>
-      <w:pPr>
-        <w:rPr>
-          <w:rFonts w:hint="default" w:ascii="Times New Roman" w:hAnsi="Times New Roman" w:cs="Times New Roman"/>
-          <w:sz w:val="24"/>
-          <w:szCs w:val="24"/>
-          <w:lang w:val="es-AR"/>
-        </w:rPr>
-      </w:pPr>
-      <w:r>
-        <w:rPr>
-          <w:rFonts w:hint="default" w:ascii="Times New Roman" w:hAnsi="Times New Roman" w:cs="Times New Roman"/>
+          <w:b w:val="0"/>
+          <w:bCs w:val="0"/>
+          <w:sz w:val="24"/>
+          <w:szCs w:val="24"/>
+          <w:lang w:val="es-AR"/>
+        </w:rPr>
+      </w:pPr>
+    </w:p>
+    <w:p>
+      <w:pPr>
+        <w:rPr>
+          <w:rFonts w:hint="default" w:ascii="Times New Roman" w:hAnsi="Times New Roman"/>
+          <w:b w:val="0"/>
+          <w:bCs w:val="0"/>
+          <w:sz w:val="24"/>
+          <w:szCs w:val="24"/>
+          <w:lang w:val="es-AR"/>
+        </w:rPr>
+      </w:pPr>
+      <w:r>
+        <w:rPr>
+          <w:rFonts w:hint="default" w:ascii="Times New Roman" w:hAnsi="Times New Roman" w:cs="Times New Roman"/>
+          <w:b w:val="0"/>
+          <w:bCs w:val="0"/>
+          <w:sz w:val="24"/>
+          <w:szCs w:val="24"/>
+          <w:lang w:val="es-AR"/>
+        </w:rPr>
+        <w:tab/>
+      </w:r>
+      <w:r>
+        <w:rPr>
+          <w:rFonts w:hint="default" w:ascii="Times New Roman" w:hAnsi="Times New Roman"/>
+          <w:b w:val="0"/>
+          <w:bCs w:val="0"/>
+          <w:sz w:val="24"/>
+          <w:szCs w:val="24"/>
+          <w:lang w:val="es-AR"/>
+        </w:rPr>
+        <w:t>--primary: #004643;</w:t>
+      </w:r>
+    </w:p>
+    <w:p>
+      <w:pPr>
+        <w:rPr>
+          <w:rFonts w:hint="default" w:ascii="Times New Roman" w:hAnsi="Times New Roman"/>
+          <w:b w:val="0"/>
+          <w:bCs w:val="0"/>
+          <w:sz w:val="24"/>
+          <w:szCs w:val="24"/>
+          <w:lang w:val="es-AR"/>
+        </w:rPr>
+      </w:pPr>
+      <w:r>
+        <w:rPr>
+          <w:rFonts w:hint="default" w:ascii="Times New Roman" w:hAnsi="Times New Roman"/>
+          <w:b w:val="0"/>
+          <w:bCs w:val="0"/>
+          <w:sz w:val="24"/>
+          <w:szCs w:val="24"/>
+          <w:lang w:val="es-AR"/>
+        </w:rPr>
+        <w:tab/>
+      </w:r>
+      <w:r>
+        <w:rPr>
+          <w:rFonts w:hint="default" w:ascii="Times New Roman" w:hAnsi="Times New Roman"/>
+          <w:b w:val="0"/>
+          <w:bCs w:val="0"/>
+          <w:sz w:val="24"/>
+          <w:szCs w:val="24"/>
+          <w:lang w:val="es-AR"/>
+        </w:rPr>
+        <w:t>--white: #fffffe;</w:t>
+      </w:r>
+    </w:p>
+    <w:p>
+      <w:pPr>
+        <w:rPr>
+          <w:rFonts w:hint="default" w:ascii="Times New Roman" w:hAnsi="Times New Roman"/>
+          <w:b w:val="0"/>
+          <w:bCs w:val="0"/>
+          <w:sz w:val="24"/>
+          <w:szCs w:val="24"/>
+          <w:lang w:val="es-AR"/>
+        </w:rPr>
+      </w:pPr>
+      <w:r>
+        <w:rPr>
+          <w:rFonts w:hint="default" w:ascii="Times New Roman" w:hAnsi="Times New Roman"/>
+          <w:b w:val="0"/>
+          <w:bCs w:val="0"/>
+          <w:sz w:val="24"/>
+          <w:szCs w:val="24"/>
+          <w:lang w:val="es-AR"/>
+        </w:rPr>
+        <w:tab/>
+      </w:r>
+      <w:r>
+        <w:rPr>
+          <w:rFonts w:hint="default" w:ascii="Times New Roman" w:hAnsi="Times New Roman"/>
+          <w:b w:val="0"/>
+          <w:bCs w:val="0"/>
+          <w:sz w:val="24"/>
+          <w:szCs w:val="24"/>
+          <w:lang w:val="es-AR"/>
+        </w:rPr>
+        <w:t>--gray: #abd1c6;</w:t>
+      </w:r>
+    </w:p>
+    <w:p>
+      <w:pPr>
+        <w:ind w:firstLine="720" w:firstLineChars="0"/>
+        <w:rPr>
+          <w:rFonts w:hint="default" w:ascii="Times New Roman" w:hAnsi="Times New Roman"/>
+          <w:b w:val="0"/>
+          <w:bCs w:val="0"/>
+          <w:sz w:val="24"/>
+          <w:szCs w:val="24"/>
+          <w:lang w:val="es-AR"/>
+        </w:rPr>
+      </w:pPr>
+      <w:r>
+        <w:rPr>
+          <w:rFonts w:hint="default" w:ascii="Times New Roman" w:hAnsi="Times New Roman"/>
+          <w:b w:val="0"/>
+          <w:bCs w:val="0"/>
+          <w:sz w:val="24"/>
+          <w:szCs w:val="24"/>
+          <w:lang w:val="es-AR"/>
+        </w:rPr>
+        <w:t xml:space="preserve">  --normal: #001e1d;</w:t>
+      </w:r>
+    </w:p>
+    <w:p>
+      <w:pPr>
+        <w:ind w:firstLine="720" w:firstLineChars="0"/>
+        <w:rPr>
+          <w:rFonts w:hint="default" w:ascii="Times New Roman" w:hAnsi="Times New Roman"/>
+          <w:b w:val="0"/>
+          <w:bCs w:val="0"/>
+          <w:sz w:val="24"/>
+          <w:szCs w:val="24"/>
+          <w:lang w:val="es-AR"/>
+        </w:rPr>
+      </w:pPr>
+      <w:r>
+        <w:rPr>
+          <w:rFonts w:hint="default" w:ascii="Times New Roman" w:hAnsi="Times New Roman"/>
+          <w:b w:val="0"/>
+          <w:bCs w:val="0"/>
+          <w:sz w:val="24"/>
+          <w:szCs w:val="24"/>
+          <w:lang w:val="es-AR"/>
+        </w:rPr>
+        <w:t xml:space="preserve">  --boton: #f9bc60;</w:t>
+      </w:r>
+    </w:p>
+    <w:p>
+      <w:pPr>
+        <w:ind w:firstLine="720" w:firstLineChars="0"/>
+        <w:rPr>
+          <w:rFonts w:hint="default" w:ascii="Times New Roman" w:hAnsi="Times New Roman"/>
+          <w:b w:val="0"/>
+          <w:bCs w:val="0"/>
+          <w:sz w:val="24"/>
+          <w:szCs w:val="24"/>
+          <w:lang w:val="es-AR"/>
+        </w:rPr>
+      </w:pPr>
+      <w:r>
+        <w:rPr>
+          <w:rFonts w:hint="default" w:ascii="Times New Roman" w:hAnsi="Times New Roman"/>
+          <w:b w:val="0"/>
+          <w:bCs w:val="0"/>
+          <w:sz w:val="24"/>
+          <w:szCs w:val="24"/>
+          <w:lang w:val="es-AR"/>
+        </w:rPr>
+        <w:t xml:space="preserve">  --tertiary: #e16162; este fue elegido para el degrade y para resaltar el colore del boton </w:t>
+      </w:r>
+    </w:p>
+    <w:p>
+      <w:pPr>
+        <w:rPr>
+          <w:rFonts w:hint="default" w:ascii="Times New Roman" w:hAnsi="Times New Roman"/>
+          <w:b w:val="0"/>
+          <w:bCs w:val="0"/>
+          <w:sz w:val="24"/>
+          <w:szCs w:val="24"/>
+          <w:lang w:val="es-AR"/>
+        </w:rPr>
+      </w:pPr>
+      <w:r>
+        <w:rPr>
+          <w:rFonts w:hint="default" w:ascii="Times New Roman" w:hAnsi="Times New Roman"/>
+          <w:b w:val="0"/>
+          <w:bCs w:val="0"/>
+          <w:sz w:val="24"/>
+          <w:szCs w:val="24"/>
+          <w:lang w:val="es-AR"/>
+        </w:rPr>
+        <w:t>sacandolo de la monotonia del amarrillo y verde de la paleta original.</w:t>
+      </w:r>
+    </w:p>
+    <w:p>
+      <w:pPr>
+        <w:rPr>
+          <w:rFonts w:hint="default" w:ascii="Times New Roman" w:hAnsi="Times New Roman"/>
+          <w:b w:val="0"/>
+          <w:bCs w:val="0"/>
+          <w:sz w:val="24"/>
+          <w:szCs w:val="24"/>
+          <w:lang w:val="es-AR"/>
+        </w:rPr>
+      </w:pPr>
+    </w:p>
+    <w:p>
+      <w:pPr>
+        <w:ind w:firstLine="958" w:firstLineChars="0"/>
+        <w:rPr>
+          <w:rFonts w:hint="default" w:ascii="Times New Roman" w:hAnsi="Times New Roman"/>
+          <w:b w:val="0"/>
+          <w:bCs w:val="0"/>
+          <w:sz w:val="24"/>
+          <w:szCs w:val="24"/>
+          <w:lang w:val="es-AR"/>
+        </w:rPr>
+      </w:pPr>
+      <w:r>
+        <w:rPr>
+          <w:rFonts w:hint="default" w:ascii="Times New Roman" w:hAnsi="Times New Roman"/>
+          <w:b w:val="0"/>
+          <w:bCs w:val="0"/>
+          <w:sz w:val="24"/>
+          <w:szCs w:val="24"/>
+          <w:lang w:val="es-AR"/>
+        </w:rPr>
+        <w:t xml:space="preserve">Se eligio la fuente </w:t>
+      </w:r>
+      <w:r>
+        <w:rPr>
+          <w:rFonts w:hint="default" w:ascii="Times New Roman" w:hAnsi="Times New Roman"/>
           <w:b/>
           <w:bCs/>
-          <w:sz w:val="24"/>
-          <w:szCs w:val="24"/>
-          <w:u w:val="single"/>
-          <w:lang w:val="es-AR"/>
-        </w:rPr>
-        <w:t>Objetivo del proyecto</w:t>
-      </w:r>
-      <w:r>
-        <w:rPr>
-          <w:rFonts w:hint="default" w:ascii="Times New Roman" w:hAnsi="Times New Roman" w:cs="Times New Roman"/>
-          <w:sz w:val="24"/>
-          <w:szCs w:val="24"/>
-          <w:lang w:val="es-AR"/>
-        </w:rPr>
-        <w:t xml:space="preserve">: </w:t>
-      </w:r>
-    </w:p>
-    <w:p>
-      <w:pPr>
-        <w:ind w:firstLine="720" w:firstLineChars="0"/>
-        <w:rPr>
-          <w:rFonts w:hint="default" w:ascii="Times New Roman" w:hAnsi="Times New Roman" w:cs="Times New Roman"/>
-          <w:sz w:val="24"/>
-          <w:szCs w:val="24"/>
-          <w:lang w:val="es-AR"/>
-        </w:rPr>
-      </w:pPr>
-    </w:p>
-    <w:p>
-      <w:pPr>
-        <w:ind w:firstLine="720" w:firstLineChars="0"/>
-        <w:rPr>
-          <w:rFonts w:hint="default" w:ascii="Times New Roman" w:hAnsi="Times New Roman" w:cs="Times New Roman"/>
-          <w:sz w:val="24"/>
-          <w:szCs w:val="24"/>
-          <w:lang w:val="es-AR"/>
-        </w:rPr>
-      </w:pPr>
-      <w:r>
-        <w:rPr>
-          <w:rFonts w:hint="default" w:ascii="Times New Roman" w:hAnsi="Times New Roman" w:cs="Times New Roman"/>
-          <w:sz w:val="24"/>
-          <w:szCs w:val="24"/>
-          <w:lang w:val="es-ES"/>
-        </w:rPr>
-        <w:t>P</w:t>
-      </w:r>
-      <w:r>
-        <w:rPr>
-          <w:rFonts w:hint="default" w:ascii="Times New Roman" w:hAnsi="Times New Roman" w:cs="Times New Roman"/>
-          <w:sz w:val="24"/>
-          <w:szCs w:val="24"/>
-          <w:lang w:val="es-AR"/>
-        </w:rPr>
-        <w:t>ermitirle a todo ciudadano</w:t>
-      </w:r>
-      <w:r>
-        <w:rPr>
-          <w:rFonts w:hint="default" w:ascii="Times New Roman" w:hAnsi="Times New Roman" w:cs="Times New Roman"/>
-          <w:sz w:val="24"/>
-          <w:szCs w:val="24"/>
-          <w:lang w:val="es-ES"/>
-        </w:rPr>
-        <w:t xml:space="preserve"> una manera más fácil y segura de</w:t>
-      </w:r>
-      <w:r>
-        <w:rPr>
-          <w:rFonts w:hint="default" w:ascii="Times New Roman" w:hAnsi="Times New Roman" w:cs="Times New Roman"/>
-          <w:sz w:val="24"/>
-          <w:szCs w:val="24"/>
-          <w:lang w:val="es-AR"/>
-        </w:rPr>
-        <w:t xml:space="preserve"> poder adoptar mascotas y darle resguardo en sus hogares cuidando de ellos</w:t>
-      </w:r>
-      <w:r>
-        <w:rPr>
-          <w:rFonts w:hint="default" w:ascii="Times New Roman" w:hAnsi="Times New Roman" w:cs="Times New Roman"/>
-          <w:sz w:val="24"/>
-          <w:szCs w:val="24"/>
-          <w:lang w:val="es-ES"/>
-        </w:rPr>
-        <w:t xml:space="preserve"> con requisitos previos que provee el refugio en cuestión</w:t>
-      </w:r>
-      <w:r>
-        <w:rPr>
-          <w:rFonts w:hint="default" w:ascii="Times New Roman" w:hAnsi="Times New Roman" w:cs="Times New Roman"/>
-          <w:sz w:val="24"/>
-          <w:szCs w:val="24"/>
-          <w:lang w:val="es-AR"/>
-        </w:rPr>
-        <w:t>.</w:t>
-      </w:r>
-    </w:p>
-    <w:p>
-      <w:pPr>
-        <w:ind w:firstLine="720" w:firstLineChars="0"/>
-        <w:rPr>
-          <w:rFonts w:hint="default" w:ascii="Times New Roman" w:hAnsi="Times New Roman" w:cs="Times New Roman"/>
-          <w:sz w:val="24"/>
-          <w:szCs w:val="24"/>
-          <w:lang w:val="es-AR"/>
-        </w:rPr>
-      </w:pPr>
-    </w:p>
-    <w:p>
-      <w:pPr>
-        <w:ind w:firstLine="720" w:firstLineChars="0"/>
-        <w:rPr>
-          <w:rFonts w:hint="default" w:ascii="Times New Roman" w:hAnsi="Times New Roman" w:cs="Times New Roman"/>
-          <w:sz w:val="24"/>
-          <w:szCs w:val="24"/>
-          <w:lang w:val="es-ES"/>
-        </w:rPr>
-      </w:pPr>
-      <w:r>
-        <w:rPr>
-          <w:rFonts w:hint="default" w:ascii="Times New Roman" w:hAnsi="Times New Roman" w:cs="Times New Roman"/>
-          <w:sz w:val="24"/>
-          <w:szCs w:val="24"/>
-          <w:lang w:val="es-ES"/>
-        </w:rPr>
-        <w:t>Poder denunciar el abandono en la via pública de una mascota de forma más amigable aportando ubicación y foto de la misma para facilitar el rescate al personal de la entidad.</w:t>
-      </w:r>
-    </w:p>
-    <w:p>
-      <w:pPr>
-        <w:rPr>
-          <w:rFonts w:hint="default" w:ascii="Times New Roman" w:hAnsi="Times New Roman" w:cs="Times New Roman"/>
-          <w:sz w:val="24"/>
-          <w:szCs w:val="24"/>
-          <w:lang w:val="es-AR"/>
-        </w:rPr>
-      </w:pPr>
-    </w:p>
-    <w:p>
-      <w:pPr>
-        <w:ind w:firstLine="720" w:firstLineChars="0"/>
-        <w:rPr>
-          <w:rFonts w:hint="default" w:ascii="Times New Roman" w:hAnsi="Times New Roman" w:cs="Times New Roman"/>
-          <w:sz w:val="24"/>
-          <w:szCs w:val="24"/>
-          <w:lang w:val="es-AR"/>
-        </w:rPr>
-      </w:pPr>
-      <w:r>
-        <w:rPr>
-          <w:rFonts w:hint="default" w:ascii="Times New Roman" w:hAnsi="Times New Roman" w:cs="Times New Roman"/>
-          <w:sz w:val="24"/>
-          <w:szCs w:val="24"/>
-          <w:lang w:val="es-ES"/>
-        </w:rPr>
-        <w:t>Como asi t</w:t>
-      </w:r>
-      <w:r>
-        <w:rPr>
-          <w:rFonts w:hint="default" w:ascii="Times New Roman" w:hAnsi="Times New Roman" w:cs="Times New Roman"/>
-          <w:sz w:val="24"/>
-          <w:szCs w:val="24"/>
-          <w:lang w:val="es-AR"/>
-        </w:rPr>
-        <w:t>ambi</w:t>
-      </w:r>
-      <w:r>
-        <w:rPr>
-          <w:rFonts w:hint="default" w:ascii="Times New Roman" w:hAnsi="Times New Roman" w:cs="Times New Roman"/>
-          <w:sz w:val="24"/>
-          <w:szCs w:val="24"/>
-          <w:lang w:val="es-ES"/>
-        </w:rPr>
-        <w:t>é</w:t>
-      </w:r>
-      <w:r>
-        <w:rPr>
-          <w:rFonts w:hint="default" w:ascii="Times New Roman" w:hAnsi="Times New Roman" w:cs="Times New Roman"/>
-          <w:sz w:val="24"/>
-          <w:szCs w:val="24"/>
-          <w:lang w:val="es-AR"/>
-        </w:rPr>
-        <w:t>n permitirle conocer los gastos que tiene el refugio y poder colaborar en el mantenimiento de los mismos hasta que puedan conseguirle un hogar.</w:t>
-      </w:r>
-    </w:p>
-    <w:p>
-      <w:pPr>
-        <w:ind w:firstLine="720" w:firstLineChars="0"/>
-        <w:rPr>
-          <w:rFonts w:hint="default" w:ascii="Times New Roman" w:hAnsi="Times New Roman" w:cs="Times New Roman"/>
-          <w:sz w:val="24"/>
-          <w:szCs w:val="24"/>
-          <w:lang w:val="es-AR"/>
-        </w:rPr>
-      </w:pPr>
-    </w:p>
-    <w:p>
-      <w:pPr>
-        <w:ind w:firstLine="720" w:firstLineChars="0"/>
-        <w:rPr>
-          <w:rFonts w:hint="default" w:ascii="Times New Roman" w:hAnsi="Times New Roman" w:cs="Times New Roman"/>
-          <w:sz w:val="24"/>
-          <w:szCs w:val="24"/>
-          <w:lang w:val="es-AR"/>
-        </w:rPr>
-      </w:pPr>
-    </w:p>
-    <w:p>
-      <w:pPr>
-        <w:rPr>
-          <w:rFonts w:hint="default" w:ascii="Times New Roman" w:hAnsi="Times New Roman" w:cs="Times New Roman"/>
-          <w:sz w:val="24"/>
-          <w:szCs w:val="24"/>
-          <w:lang w:val="es-AR"/>
-        </w:rPr>
-      </w:pPr>
-      <w:r>
-        <w:rPr>
-          <w:rFonts w:hint="default" w:ascii="Times New Roman" w:hAnsi="Times New Roman" w:cs="Times New Roman"/>
-          <w:b/>
-          <w:bCs/>
-          <w:sz w:val="24"/>
-          <w:szCs w:val="24"/>
-          <w:u w:val="single"/>
-          <w:lang w:val="es-AR"/>
-        </w:rPr>
-        <w:t>P</w:t>
-      </w:r>
-      <w:r>
-        <w:rPr>
-          <w:rFonts w:hint="default" w:ascii="Times New Roman" w:hAnsi="Times New Roman" w:cs="Times New Roman"/>
-          <w:b/>
-          <w:bCs/>
-          <w:sz w:val="24"/>
-          <w:szCs w:val="24"/>
-          <w:u w:val="single"/>
-          <w:lang w:val="es-ES"/>
-        </w:rPr>
-        <w:t>ú</w:t>
-      </w:r>
-      <w:r>
-        <w:rPr>
-          <w:rFonts w:hint="default" w:ascii="Times New Roman" w:hAnsi="Times New Roman" w:cs="Times New Roman"/>
-          <w:b/>
-          <w:bCs/>
-          <w:sz w:val="24"/>
-          <w:szCs w:val="24"/>
-          <w:u w:val="single"/>
-          <w:lang w:val="es-AR"/>
-        </w:rPr>
-        <w:t>blico objetivo</w:t>
-      </w:r>
-      <w:r>
-        <w:rPr>
-          <w:rFonts w:hint="default" w:ascii="Times New Roman" w:hAnsi="Times New Roman" w:cs="Times New Roman"/>
-          <w:sz w:val="24"/>
-          <w:szCs w:val="24"/>
-          <w:lang w:val="es-AR"/>
-        </w:rPr>
-        <w:t xml:space="preserve">: </w:t>
-      </w:r>
-    </w:p>
-    <w:p>
-      <w:pPr>
-        <w:ind w:firstLine="720" w:firstLineChars="0"/>
-        <w:rPr>
-          <w:rFonts w:hint="default" w:ascii="Times New Roman" w:hAnsi="Times New Roman" w:cs="Times New Roman"/>
-          <w:sz w:val="24"/>
-          <w:szCs w:val="24"/>
-          <w:lang w:val="es-AR"/>
-        </w:rPr>
-      </w:pPr>
-    </w:p>
-    <w:p>
-      <w:pPr>
-        <w:ind w:firstLine="720" w:firstLineChars="0"/>
-        <w:rPr>
-          <w:rFonts w:hint="default" w:ascii="Times New Roman" w:hAnsi="Times New Roman" w:cs="Times New Roman"/>
-          <w:sz w:val="24"/>
-          <w:szCs w:val="24"/>
-          <w:lang w:val="es-AR"/>
-        </w:rPr>
-      </w:pPr>
-      <w:r>
-        <w:rPr>
-          <w:rFonts w:hint="default" w:ascii="Times New Roman" w:hAnsi="Times New Roman" w:cs="Times New Roman"/>
-          <w:sz w:val="24"/>
-          <w:szCs w:val="24"/>
-          <w:lang w:val="es-ES"/>
-        </w:rPr>
-        <w:t>T</w:t>
-      </w:r>
-      <w:r>
-        <w:rPr>
-          <w:rFonts w:hint="default" w:ascii="Times New Roman" w:hAnsi="Times New Roman" w:cs="Times New Roman"/>
-          <w:sz w:val="24"/>
-          <w:szCs w:val="24"/>
-          <w:lang w:val="es-AR"/>
-        </w:rPr>
-        <w:t>odos los ciudadanos de la localidad de Tres Arroyos</w:t>
-      </w:r>
-      <w:r>
-        <w:rPr>
-          <w:rFonts w:hint="default" w:ascii="Times New Roman" w:hAnsi="Times New Roman" w:cs="Times New Roman"/>
-          <w:sz w:val="24"/>
-          <w:szCs w:val="24"/>
-          <w:lang w:val="es-ES"/>
-        </w:rPr>
-        <w:t xml:space="preserve"> por el momento, despues se extendera a las delegaciones (Orense, Reta, Claromeco, Bellocq y Cascallares)</w:t>
-      </w:r>
-      <w:r>
-        <w:rPr>
-          <w:rFonts w:hint="default" w:ascii="Times New Roman" w:hAnsi="Times New Roman" w:cs="Times New Roman"/>
-          <w:sz w:val="24"/>
-          <w:szCs w:val="24"/>
-          <w:lang w:val="es-AR"/>
-        </w:rPr>
-        <w:t>.</w:t>
-      </w:r>
-    </w:p>
-    <w:p>
-      <w:pPr>
-        <w:rPr>
-          <w:rFonts w:hint="default" w:ascii="Times New Roman" w:hAnsi="Times New Roman" w:cs="Times New Roman"/>
-          <w:sz w:val="24"/>
-          <w:szCs w:val="24"/>
-          <w:lang w:val="es-AR"/>
-        </w:rPr>
-      </w:pPr>
-    </w:p>
-    <w:p>
-      <w:pPr>
-        <w:rPr>
-          <w:rFonts w:hint="default" w:ascii="Times New Roman" w:hAnsi="Times New Roman" w:cs="Times New Roman"/>
-          <w:sz w:val="24"/>
-          <w:szCs w:val="24"/>
-          <w:lang w:val="es-AR"/>
-        </w:rPr>
-      </w:pPr>
-    </w:p>
-    <w:p>
-      <w:pPr>
-        <w:rPr>
-          <w:rFonts w:hint="default" w:ascii="Times New Roman" w:hAnsi="Times New Roman" w:cs="Times New Roman"/>
-          <w:sz w:val="24"/>
-          <w:szCs w:val="24"/>
-          <w:lang w:val="es-ES"/>
-        </w:rPr>
-      </w:pPr>
-      <w:r>
-        <w:rPr>
-          <w:rFonts w:hint="default" w:ascii="Times New Roman" w:hAnsi="Times New Roman" w:cs="Times New Roman"/>
-          <w:b/>
-          <w:bCs/>
-          <w:sz w:val="24"/>
-          <w:szCs w:val="24"/>
-          <w:u w:val="single"/>
-          <w:lang w:val="es-ES"/>
-        </w:rPr>
-        <w:t>Diseño del sitio en cuestión</w:t>
-      </w:r>
-      <w:r>
-        <w:rPr>
-          <w:rFonts w:hint="default" w:ascii="Times New Roman" w:hAnsi="Times New Roman" w:cs="Times New Roman"/>
-          <w:sz w:val="24"/>
-          <w:szCs w:val="24"/>
-          <w:lang w:val="es-ES"/>
-        </w:rPr>
-        <w:t xml:space="preserve">: </w:t>
-      </w:r>
-    </w:p>
-    <w:p>
-      <w:pPr>
-        <w:rPr>
-          <w:rFonts w:hint="default" w:ascii="Times New Roman" w:hAnsi="Times New Roman" w:cs="Times New Roman"/>
-          <w:sz w:val="24"/>
-          <w:szCs w:val="24"/>
-          <w:lang w:val="es-ES"/>
-        </w:rPr>
-      </w:pPr>
-    </w:p>
-    <w:p>
-      <w:pPr>
-        <w:ind w:firstLine="720" w:firstLineChars="0"/>
-        <w:rPr>
-          <w:rFonts w:hint="default" w:ascii="Times New Roman" w:hAnsi="Times New Roman" w:cs="Times New Roman"/>
-          <w:sz w:val="24"/>
-          <w:szCs w:val="24"/>
-          <w:lang w:val="es-ES"/>
-        </w:rPr>
-      </w:pPr>
-      <w:r>
-        <w:rPr>
-          <w:rFonts w:hint="default" w:ascii="Times New Roman" w:hAnsi="Times New Roman" w:cs="Times New Roman"/>
-          <w:sz w:val="24"/>
-          <w:szCs w:val="24"/>
-          <w:lang w:val="es-ES"/>
-        </w:rPr>
-        <w:t xml:space="preserve">Se realiza el prototipo del mismo en Figma y se describe por los dos perfiles de usuario que pueden ver. El diseño lo pudes ver aqui </w:t>
-      </w:r>
-      <w:r>
-        <w:rPr>
-          <w:rFonts w:hint="default" w:ascii="Times New Roman" w:hAnsi="Times New Roman" w:cs="Times New Roman"/>
-          <w:sz w:val="24"/>
-          <w:szCs w:val="24"/>
-          <w:lang w:val="es-ES"/>
-        </w:rPr>
-        <w:fldChar w:fldCharType="begin"/>
-      </w:r>
-      <w:r>
-        <w:rPr>
-          <w:rFonts w:hint="default" w:ascii="Times New Roman" w:hAnsi="Times New Roman" w:cs="Times New Roman"/>
-          <w:sz w:val="24"/>
-          <w:szCs w:val="24"/>
-          <w:lang w:val="es-ES"/>
-        </w:rPr>
-        <w:instrText xml:space="preserve"> HYPERLINK "https://www.figma.com/design/IjmUBLxJ3UTtaab2XBgRM8/PACMA?node-id=0-1&amp;t=z1j7p51xUZxCZqwk-0" </w:instrText>
-      </w:r>
-      <w:r>
-        <w:rPr>
-          <w:rFonts w:hint="default" w:ascii="Times New Roman" w:hAnsi="Times New Roman" w:cs="Times New Roman"/>
-          <w:sz w:val="24"/>
-          <w:szCs w:val="24"/>
-          <w:lang w:val="es-ES"/>
-        </w:rPr>
-        <w:fldChar w:fldCharType="separate"/>
-      </w:r>
-      <w:r>
-        <w:rPr>
-          <w:rStyle w:val="6"/>
-          <w:rFonts w:hint="default" w:ascii="Times New Roman" w:hAnsi="Times New Roman" w:cs="Times New Roman"/>
-          <w:sz w:val="24"/>
-          <w:szCs w:val="24"/>
-          <w:lang w:val="es-ES"/>
-        </w:rPr>
-        <w:t>https://www.figma.com/design/IjmUBLxJ3UTtaab2XBgRM8/PACMA?node-id=0-1&amp;t=z1j7p51xUZxCZqwk-0</w:t>
-      </w:r>
-      <w:r>
-        <w:rPr>
-          <w:rFonts w:hint="default" w:ascii="Times New Roman" w:hAnsi="Times New Roman" w:cs="Times New Roman"/>
-          <w:sz w:val="24"/>
-          <w:szCs w:val="24"/>
-          <w:lang w:val="es-ES"/>
-        </w:rPr>
-        <w:fldChar w:fldCharType="end"/>
-      </w:r>
-    </w:p>
-    <w:p>
-      <w:pPr>
-        <w:rPr>
-          <w:rFonts w:hint="default" w:ascii="Times New Roman" w:hAnsi="Times New Roman" w:cs="Times New Roman"/>
-          <w:sz w:val="24"/>
-          <w:szCs w:val="24"/>
-          <w:lang w:val="es-AR"/>
-        </w:rPr>
-      </w:pPr>
-    </w:p>
-    <w:p>
-      <w:pPr>
-        <w:rPr>
-          <w:rFonts w:hint="default" w:ascii="Times New Roman" w:hAnsi="Times New Roman" w:cs="Times New Roman"/>
-          <w:b/>
-          <w:bCs/>
-          <w:sz w:val="24"/>
-          <w:szCs w:val="24"/>
-          <w:lang w:val="es-ES"/>
-        </w:rPr>
-      </w:pPr>
-      <w:r>
-        <w:rPr>
-          <w:rFonts w:hint="default" w:ascii="Times New Roman" w:hAnsi="Times New Roman" w:cs="Times New Roman"/>
-          <w:b/>
-          <w:bCs/>
-          <w:sz w:val="24"/>
-          <w:szCs w:val="24"/>
-          <w:highlight w:val="yellow"/>
-          <w:lang w:val="es-ES"/>
-        </w:rPr>
-        <w:t>JUSTIFICACION DE DISEÑO Y COLORES PORQUE SE ELIGIO:</w:t>
-      </w:r>
-    </w:p>
-    <w:p>
-      <w:pPr>
-        <w:rPr>
-          <w:rFonts w:hint="default" w:ascii="Times New Roman" w:hAnsi="Times New Roman" w:cs="Times New Roman"/>
-          <w:b/>
-          <w:bCs/>
-          <w:sz w:val="24"/>
-          <w:szCs w:val="24"/>
-          <w:lang w:val="es-ES"/>
-        </w:rPr>
-      </w:pPr>
-    </w:p>
-    <w:p>
-      <w:pPr>
-        <w:rPr>
-          <w:rFonts w:hint="default" w:ascii="Times New Roman" w:hAnsi="Times New Roman" w:cs="Times New Roman"/>
-          <w:b/>
-          <w:bCs/>
-          <w:sz w:val="24"/>
-          <w:szCs w:val="24"/>
-          <w:lang w:val="es-AR"/>
-        </w:rPr>
-      </w:pPr>
-    </w:p>
-    <w:p>
-      <w:pPr>
-        <w:rPr>
-          <w:rFonts w:hint="default" w:ascii="Times New Roman" w:hAnsi="Times New Roman" w:cs="Times New Roman"/>
-          <w:sz w:val="24"/>
-          <w:szCs w:val="24"/>
-          <w:lang w:val="es-AR"/>
-        </w:rPr>
-      </w:pPr>
-      <w:r>
-        <w:rPr>
-          <w:rFonts w:hint="default" w:ascii="Times New Roman" w:hAnsi="Times New Roman" w:cs="Times New Roman"/>
-          <w:b/>
-          <w:bCs/>
-          <w:sz w:val="24"/>
-          <w:szCs w:val="24"/>
-          <w:lang w:val="es-AR"/>
-        </w:rPr>
-        <w:t>DISEÑO DE LA WEB</w:t>
-      </w:r>
-      <w:r>
-        <w:rPr>
-          <w:rFonts w:hint="default" w:ascii="Times New Roman" w:hAnsi="Times New Roman" w:cs="Times New Roman"/>
-          <w:b/>
-          <w:bCs/>
-          <w:sz w:val="24"/>
-          <w:szCs w:val="24"/>
-          <w:lang w:val="es-ES"/>
-        </w:rPr>
-        <w:t xml:space="preserve"> SEGUN EL PERFIL DE USUARIO</w:t>
-      </w:r>
-      <w:r>
-        <w:rPr>
-          <w:rFonts w:hint="default" w:ascii="Times New Roman" w:hAnsi="Times New Roman" w:cs="Times New Roman"/>
-          <w:sz w:val="24"/>
-          <w:szCs w:val="24"/>
-          <w:lang w:val="es-AR"/>
-        </w:rPr>
-        <w:t xml:space="preserve">: </w:t>
-      </w:r>
-    </w:p>
-    <w:p>
-      <w:pPr>
-        <w:rPr>
-          <w:rFonts w:hint="default" w:ascii="Times New Roman" w:hAnsi="Times New Roman" w:cs="Times New Roman"/>
-          <w:sz w:val="24"/>
-          <w:szCs w:val="24"/>
-          <w:lang w:val="es-AR"/>
-        </w:rPr>
-      </w:pPr>
-    </w:p>
-    <w:p>
-      <w:pPr>
-        <w:rPr>
-          <w:rFonts w:hint="default" w:ascii="Times New Roman" w:hAnsi="Times New Roman" w:cs="Times New Roman"/>
-          <w:sz w:val="24"/>
-          <w:szCs w:val="24"/>
-          <w:lang w:val="es-ES"/>
-        </w:rPr>
-      </w:pPr>
-      <w:r>
-        <w:rPr>
-          <w:rFonts w:hint="default" w:ascii="Times New Roman" w:hAnsi="Times New Roman" w:cs="Times New Roman"/>
-          <w:sz w:val="24"/>
-          <w:szCs w:val="24"/>
-          <w:lang w:val="es-AR"/>
-        </w:rPr>
-        <w:t xml:space="preserve"># PARA </w:t>
-      </w:r>
-      <w:r>
-        <w:rPr>
-          <w:rFonts w:hint="default" w:ascii="Times New Roman" w:hAnsi="Times New Roman" w:cs="Times New Roman"/>
-          <w:sz w:val="24"/>
-          <w:szCs w:val="24"/>
-          <w:lang w:val="es-ES"/>
-        </w:rPr>
-        <w:t xml:space="preserve">USUARIOS </w:t>
-      </w:r>
-      <w:r>
-        <w:rPr>
-          <w:rFonts w:hint="default" w:ascii="Times New Roman" w:hAnsi="Times New Roman" w:cs="Times New Roman"/>
-          <w:sz w:val="24"/>
-          <w:szCs w:val="24"/>
-          <w:lang w:val="es-AR"/>
-        </w:rPr>
-        <w:t>NO REGISTR</w:t>
-      </w:r>
-      <w:r>
-        <w:rPr>
-          <w:rFonts w:hint="default" w:ascii="Times New Roman" w:hAnsi="Times New Roman" w:cs="Times New Roman"/>
-          <w:sz w:val="24"/>
-          <w:szCs w:val="24"/>
-          <w:lang w:val="es-ES"/>
-        </w:rPr>
-        <w:t>ADOS</w:t>
-      </w:r>
-    </w:p>
-    <w:p>
-      <w:pPr>
-        <w:rPr>
-          <w:rFonts w:hint="default" w:ascii="Times New Roman" w:hAnsi="Times New Roman" w:cs="Times New Roman"/>
-          <w:sz w:val="24"/>
-          <w:szCs w:val="24"/>
-          <w:lang w:val="es-AR"/>
-        </w:rPr>
-      </w:pPr>
-      <w:r>
-        <w:rPr>
-          <w:rFonts w:hint="default" w:ascii="Times New Roman" w:hAnsi="Times New Roman" w:cs="Times New Roman"/>
-          <w:sz w:val="24"/>
-          <w:szCs w:val="24"/>
-          <w:lang w:val="es-AR"/>
-        </w:rPr>
-        <w:t>- HOME donde muestra quienes somos y el objetivo de PACMA.</w:t>
-      </w:r>
-    </w:p>
-    <w:p>
-      <w:pPr>
-        <w:rPr>
-          <w:rFonts w:hint="default" w:ascii="Times New Roman" w:hAnsi="Times New Roman" w:cs="Times New Roman"/>
-          <w:sz w:val="24"/>
-          <w:szCs w:val="24"/>
-          <w:lang w:val="es-AR"/>
-        </w:rPr>
-      </w:pPr>
-      <w:r>
-        <w:rPr>
-          <w:rFonts w:hint="default" w:ascii="Times New Roman" w:hAnsi="Times New Roman" w:cs="Times New Roman"/>
-          <w:sz w:val="24"/>
-          <w:szCs w:val="24"/>
-          <w:lang w:val="es-AR"/>
-        </w:rPr>
-        <w:t>- Galeria de fotos con las mascotas que pueden ser adoptadas con la descripción de sus vacunas, edad aproximada del mismo y raza.</w:t>
-      </w:r>
-    </w:p>
-    <w:p>
-      <w:pPr>
-        <w:rPr>
-          <w:rFonts w:hint="default" w:ascii="Times New Roman" w:hAnsi="Times New Roman" w:cs="Times New Roman"/>
-          <w:sz w:val="24"/>
-          <w:szCs w:val="24"/>
-          <w:lang w:val="es-AR"/>
-        </w:rPr>
-      </w:pPr>
-      <w:r>
-        <w:rPr>
-          <w:rFonts w:hint="default" w:ascii="Times New Roman" w:hAnsi="Times New Roman" w:cs="Times New Roman"/>
-          <w:sz w:val="24"/>
-          <w:szCs w:val="24"/>
-          <w:lang w:val="es-AR"/>
-        </w:rPr>
-        <w:t>- Pantalla de Contacto</w:t>
-      </w:r>
-    </w:p>
-    <w:p>
-      <w:pPr>
-        <w:rPr>
-          <w:rFonts w:hint="default" w:ascii="Times New Roman" w:hAnsi="Times New Roman" w:cs="Times New Roman"/>
-          <w:sz w:val="24"/>
-          <w:szCs w:val="24"/>
-          <w:lang w:val="es-AR"/>
-        </w:rPr>
-      </w:pPr>
-    </w:p>
-    <w:p>
-      <w:pPr>
-        <w:rPr>
-          <w:rFonts w:hint="default" w:ascii="Times New Roman" w:hAnsi="Times New Roman" w:cs="Times New Roman"/>
-          <w:sz w:val="24"/>
-          <w:szCs w:val="24"/>
-          <w:lang w:val="es-AR"/>
-        </w:rPr>
-      </w:pPr>
-      <w:r>
-        <w:rPr>
-          <w:rFonts w:hint="default" w:ascii="Times New Roman" w:hAnsi="Times New Roman" w:cs="Times New Roman"/>
-          <w:sz w:val="24"/>
-          <w:szCs w:val="24"/>
-          <w:lang w:val="es-AR"/>
-        </w:rPr>
-        <w:t xml:space="preserve"># PARA LOS </w:t>
-      </w:r>
-      <w:r>
-        <w:rPr>
-          <w:rFonts w:hint="default" w:ascii="Times New Roman" w:hAnsi="Times New Roman" w:cs="Times New Roman"/>
-          <w:sz w:val="24"/>
-          <w:szCs w:val="24"/>
-          <w:lang w:val="es-ES"/>
-        </w:rPr>
-        <w:t xml:space="preserve">USUARIOS </w:t>
-      </w:r>
-      <w:r>
-        <w:rPr>
-          <w:rFonts w:hint="default" w:ascii="Times New Roman" w:hAnsi="Times New Roman" w:cs="Times New Roman"/>
-          <w:sz w:val="24"/>
-          <w:szCs w:val="24"/>
-          <w:lang w:val="es-AR"/>
-        </w:rPr>
-        <w:t>REGISTRADOS</w:t>
-      </w:r>
-    </w:p>
-    <w:p>
-      <w:pPr>
-        <w:rPr>
-          <w:rFonts w:hint="default" w:ascii="Times New Roman" w:hAnsi="Times New Roman" w:cs="Times New Roman"/>
-          <w:sz w:val="24"/>
-          <w:szCs w:val="24"/>
-          <w:lang w:val="es-AR"/>
-        </w:rPr>
-      </w:pPr>
-      <w:r>
-        <w:rPr>
-          <w:rFonts w:hint="default" w:ascii="Times New Roman" w:hAnsi="Times New Roman" w:cs="Times New Roman"/>
-          <w:sz w:val="24"/>
-          <w:szCs w:val="24"/>
-          <w:lang w:val="es-AR"/>
-        </w:rPr>
-        <w:t>- Registro de ciudadano para poder adoptar o denunciar mascota abandonada.</w:t>
-      </w:r>
-    </w:p>
-    <w:p>
-      <w:pPr>
-        <w:rPr>
-          <w:rFonts w:hint="default" w:ascii="Times New Roman" w:hAnsi="Times New Roman" w:cs="Times New Roman"/>
-          <w:sz w:val="24"/>
-          <w:szCs w:val="24"/>
-          <w:lang w:val="es-AR"/>
-        </w:rPr>
-      </w:pPr>
-      <w:r>
-        <w:rPr>
-          <w:rFonts w:hint="default" w:ascii="Times New Roman" w:hAnsi="Times New Roman" w:cs="Times New Roman"/>
-          <w:sz w:val="24"/>
-          <w:szCs w:val="24"/>
-          <w:lang w:val="es-AR"/>
-        </w:rPr>
-        <w:t xml:space="preserve">- Formulario de postulante para adopción. </w:t>
-      </w:r>
-    </w:p>
-    <w:p>
-      <w:pPr>
-        <w:rPr>
-          <w:rFonts w:hint="default" w:ascii="Times New Roman" w:hAnsi="Times New Roman" w:cs="Times New Roman"/>
-          <w:sz w:val="24"/>
-          <w:szCs w:val="24"/>
-          <w:lang w:val="es-AR"/>
-        </w:rPr>
-      </w:pPr>
-      <w:r>
-        <w:rPr>
-          <w:rFonts w:hint="default" w:ascii="Times New Roman" w:hAnsi="Times New Roman" w:cs="Times New Roman"/>
-          <w:sz w:val="24"/>
-          <w:szCs w:val="24"/>
-          <w:lang w:val="es-AR"/>
-        </w:rPr>
-        <w:t xml:space="preserve">- </w:t>
-      </w:r>
-      <w:r>
-        <w:rPr>
-          <w:rFonts w:hint="default" w:ascii="Times New Roman" w:hAnsi="Times New Roman" w:cs="Times New Roman"/>
-          <w:sz w:val="24"/>
-          <w:szCs w:val="24"/>
-          <w:lang w:val="es-ES"/>
-        </w:rPr>
-        <w:t>F</w:t>
-      </w:r>
-      <w:r>
-        <w:rPr>
-          <w:rFonts w:hint="default" w:ascii="Times New Roman" w:hAnsi="Times New Roman" w:cs="Times New Roman"/>
-          <w:sz w:val="24"/>
-          <w:szCs w:val="24"/>
-          <w:lang w:val="es-AR"/>
-        </w:rPr>
-        <w:t>ormulario para notificar mascota abandonada en la calle (ubicación, foto del mismo, descripción breve, nombre de la persona que notifica la mascota).</w:t>
-      </w:r>
-    </w:p>
-    <w:p>
-      <w:pPr>
-        <w:rPr>
-          <w:rFonts w:hint="default" w:ascii="Times New Roman" w:hAnsi="Times New Roman" w:cs="Times New Roman"/>
-          <w:sz w:val="24"/>
-          <w:szCs w:val="24"/>
-          <w:lang w:val="es-ES"/>
-        </w:rPr>
-      </w:pPr>
-      <w:r>
-        <w:rPr>
-          <w:rFonts w:hint="default" w:ascii="Times New Roman" w:hAnsi="Times New Roman" w:cs="Times New Roman"/>
-          <w:sz w:val="24"/>
-          <w:szCs w:val="24"/>
-          <w:lang w:val="es-AR"/>
-        </w:rPr>
-        <w:t>- Galeria de fotos con las mascotas que pueden ser adoptadas con la descripción de sus vacunas, edad aproximada del mismo y raza</w:t>
-      </w:r>
-      <w:r>
-        <w:rPr>
-          <w:rFonts w:hint="default" w:ascii="Times New Roman" w:hAnsi="Times New Roman" w:cs="Times New Roman"/>
-          <w:sz w:val="24"/>
-          <w:szCs w:val="24"/>
-          <w:lang w:val="es-ES"/>
-        </w:rPr>
-        <w:t xml:space="preserve"> con la posibilidad de poder adoptar el mismo como mascota.</w:t>
-      </w:r>
-    </w:p>
-    <w:p>
-      <w:pPr>
-        <w:rPr>
-          <w:rFonts w:hint="default" w:ascii="Times New Roman" w:hAnsi="Times New Roman" w:cs="Times New Roman"/>
-          <w:sz w:val="24"/>
-          <w:szCs w:val="24"/>
-          <w:lang w:val="es-AR"/>
-        </w:rPr>
-      </w:pPr>
-    </w:p>
-    <w:p>
-      <w:pPr>
-        <w:rPr>
-          <w:rFonts w:hint="default" w:ascii="Times New Roman" w:hAnsi="Times New Roman" w:cs="Times New Roman"/>
-          <w:sz w:val="24"/>
-          <w:szCs w:val="24"/>
-          <w:lang w:val="es-AR"/>
-        </w:rPr>
-      </w:pPr>
-    </w:p>
-    <w:p>
-      <w:pPr>
-        <w:rPr>
-          <w:rFonts w:hint="default" w:ascii="Times New Roman" w:hAnsi="Times New Roman" w:cs="Times New Roman"/>
-          <w:sz w:val="24"/>
-          <w:szCs w:val="24"/>
-          <w:lang w:val="es-AR"/>
-        </w:rPr>
-      </w:pPr>
+          <w:color w:val="0000FF"/>
+          <w:sz w:val="24"/>
+          <w:szCs w:val="24"/>
+          <w:lang w:val="es-AR"/>
+        </w:rPr>
+        <w:t>Roboto</w:t>
+      </w:r>
+      <w:r>
+        <w:rPr>
+          <w:rFonts w:hint="default" w:ascii="Times New Roman" w:hAnsi="Times New Roman"/>
+          <w:b w:val="0"/>
+          <w:bCs w:val="0"/>
+          <w:sz w:val="24"/>
+          <w:szCs w:val="24"/>
+          <w:lang w:val="es-AR"/>
+        </w:rPr>
+        <w:t xml:space="preserve"> porque tiene un gran carácter de legibilidad, son aplicadas a muchos ámbitos y aportan una presencia seria y profesional. </w:t>
+      </w:r>
+    </w:p>
+    <w:p>
+      <w:pPr>
+        <w:ind w:firstLine="240"/>
+        <w:rPr>
+          <w:rFonts w:hint="default" w:ascii="Times New Roman" w:hAnsi="Times New Roman"/>
+          <w:b w:val="0"/>
+          <w:bCs w:val="0"/>
+          <w:sz w:val="24"/>
+          <w:szCs w:val="24"/>
+          <w:lang w:val="es-AR"/>
+        </w:rPr>
+      </w:pPr>
+    </w:p>
+    <w:p>
+      <w:pPr>
+        <w:ind w:firstLine="720" w:firstLineChars="0"/>
+        <w:rPr>
+          <w:rFonts w:hint="default" w:ascii="Times New Roman" w:hAnsi="Times New Roman" w:cs="Times New Roman"/>
+          <w:sz w:val="24"/>
+          <w:szCs w:val="24"/>
+          <w:lang w:val="es-AR"/>
+        </w:rPr>
+      </w:pPr>
+      <w:r>
+        <w:rPr>
+          <w:rFonts w:hint="default" w:ascii="Times New Roman" w:hAnsi="Times New Roman" w:cs="Times New Roman"/>
+          <w:sz w:val="24"/>
+          <w:szCs w:val="24"/>
+          <w:lang w:val="es-AR"/>
+        </w:rPr>
+        <w:t>Despues de esto se realizo la busquedad de la informacion relevante a mostrar en cada vista con lo poco que la institucion tiene en las diferentes redes sociales.</w:t>
+      </w:r>
     </w:p>
     <w:sectPr>
       <w:footerReference r:id="rId3" w:type="default"/>
       <w:pgSz w:w="11906" w:h="16838"/>
-      <w:pgMar w:top="1440" w:right="906" w:bottom="1440" w:left="1200" w:header="720" w:footer="720" w:gutter="0"/>
+      <w:pgMar w:top="1440" w:right="906" w:bottom="798" w:left="1200" w:header="720" w:footer="720" w:gutter="0"/>
       <w:pgNumType w:fmt="decimal"/>
       <w:cols w:space="720" w:num="1"/>
       <w:titlePg/>
@@ -2037,22 +2476,6 @@
                       <a:ln w="6350">
                         <a:noFill/>
                       </a:ln>
-                      <a:extLst>
-                        <a:ext uri="{909E8E84-426E-40DD-AFC4-6F175D3DCCD1}">
-                          <a14:hiddenFill xmlns:a14="http://schemas.microsoft.com/office/drawing/2010/main">
-                            <a:solidFill>
-                              <a:schemeClr val="lt1"/>
-                            </a:solidFill>
-                          </a14:hiddenFill>
-                        </a:ext>
-                        <a:ext uri="{91240B29-F687-4F45-9708-019B960494DF}">
-                          <a14:hiddenLine xmlns:a14="http://schemas.microsoft.com/office/drawing/2010/main" w="6350">
-                            <a:solidFill>
-                              <a:prstClr val="black"/>
-                            </a:solidFill>
-                          </a14:hiddenLine>
-                        </a:ext>
-                      </a:extLst>
                     </wps:spPr>
                     <wps:style>
                       <a:lnRef idx="0">
@@ -2103,7 +2526,7 @@
         </mc:Choice>
         <mc:Fallback>
           <w:pict>
-            <v:shape id="_x0000_s1026" o:spid="_x0000_s1026" o:spt="202" type="#_x0000_t202" style="position:absolute;left:0pt;margin-top:0pt;height:144pt;width:144pt;mso-position-horizontal:right;mso-position-horizontal-relative:margin;mso-wrap-style:none;z-index:251659264;mso-width-relative:page;mso-height-relative:page;" filled="f" stroked="f" coordsize="21600,21600" o:gfxdata="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">
+            <v:shape id="_x0000_s1026" o:spid="_x0000_s1026" o:spt="202" type="#_x0000_t202" style="position:absolute;left:0pt;margin-top:0pt;height:144pt;width:144pt;mso-position-horizontal:right;mso-position-horizontal-relative:margin;mso-wrap-style:none;z-index:251659264;mso-width-relative:page;mso-height-relative:page;" filled="f" stroked="f" coordsize="21600,21600" o:gfxdata="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">
               <v:fill on="f" focussize="0,0"/>
               <v:stroke on="f" weight="0.5pt"/>
               <v:imagedata o:title=""/>

</xml_diff>